<commit_message>
It is that time of the year - time to find a new job. So this is the most recent info on the past experience.
</commit_message>
<xml_diff>
--- a/files/EvgenyNazarov.docx
+++ b/files/EvgenyNazarov.docx
@@ -111,8 +111,6 @@
         </w:rPr>
         <w:t>upon request</w:t>
       </w:r>
-      <w:bookmarkStart w:id="0" w:name="_GoBack"/>
-      <w:bookmarkEnd w:id="0"/>
     </w:p>
     <w:p>
       <w:pPr>
@@ -332,7 +330,28 @@
           <w:rFonts w:ascii="Open Sans" w:hAnsi="Open Sans" w:cs="Open Sans"/>
           <w:lang w:val="en-US"/>
         </w:rPr>
-        <w:t>software engineer specializing on enterprise</w:t>
+        <w:t xml:space="preserve">software engineer specializing on </w:t>
+      </w:r>
+      <w:r>
+        <w:rPr>
+          <w:rFonts w:ascii="Open Sans" w:hAnsi="Open Sans" w:cs="Open Sans"/>
+          <w:lang w:val="en-US"/>
+        </w:rPr>
+        <w:t>the E</w:t>
+      </w:r>
+      <w:r>
+        <w:rPr>
+          <w:rFonts w:ascii="Open Sans" w:hAnsi="Open Sans" w:cs="Open Sans"/>
+          <w:lang w:val="en-US"/>
+        </w:rPr>
+        <w:t>nterprise</w:t>
+      </w:r>
+      <w:r>
+        <w:rPr>
+          <w:rFonts w:ascii="Open Sans" w:hAnsi="Open Sans" w:cs="Open Sans"/>
+          <w:lang w:val="en-US"/>
+        </w:rPr>
+        <w:t>-level</w:t>
       </w:r>
       <w:r>
         <w:rPr>
@@ -381,6 +400,13 @@
           <w:rFonts w:ascii="Open Sans" w:hAnsi="Open Sans" w:cs="Open Sans"/>
           <w:lang w:val="en-US"/>
         </w:rPr>
+        <w:t>+</w:t>
+      </w:r>
+      <w:r>
+        <w:rPr>
+          <w:rFonts w:ascii="Open Sans" w:hAnsi="Open Sans" w:cs="Open Sans"/>
+          <w:lang w:val="en-US"/>
+        </w:rPr>
         <w:t xml:space="preserve"> years in total)</w:t>
       </w:r>
       <w:r>
@@ -444,7 +470,68 @@
           <w:rFonts w:ascii="Open Sans" w:hAnsi="Open Sans" w:cs="Open Sans"/>
           <w:lang w:val="en-US"/>
         </w:rPr>
-        <w:t xml:space="preserve"> if it fits better for specific product/platform.</w:t>
+        <w:t xml:space="preserve"> if it fits better for specific product</w:t>
+      </w:r>
+      <w:r>
+        <w:rPr>
+          <w:rFonts w:ascii="Open Sans" w:hAnsi="Open Sans" w:cs="Open Sans"/>
+          <w:lang w:val="en-US"/>
+        </w:rPr>
+        <w:t xml:space="preserve"> or </w:t>
+      </w:r>
+      <w:r>
+        <w:rPr>
+          <w:rFonts w:ascii="Open Sans" w:hAnsi="Open Sans" w:cs="Open Sans"/>
+          <w:lang w:val="en-US"/>
+        </w:rPr>
+        <w:t>platform.</w:t>
+      </w:r>
+    </w:p>
+    <w:p>
+      <w:pPr>
+        <w:rPr>
+          <w:rFonts w:ascii="Open Sans" w:hAnsi="Open Sans" w:cs="Open Sans"/>
+          <w:lang w:val="en-US"/>
+        </w:rPr>
+      </w:pPr>
+    </w:p>
+    <w:p>
+      <w:pPr>
+        <w:rPr>
+          <w:rFonts w:ascii="Open Sans" w:hAnsi="Open Sans" w:cs="Open Sans"/>
+          <w:lang w:val="en-US"/>
+        </w:rPr>
+      </w:pPr>
+      <w:r>
+        <w:rPr>
+          <w:rFonts w:ascii="Open Sans" w:hAnsi="Open Sans" w:cs="Open Sans"/>
+          <w:color w:val="FF0000"/>
+          <w:lang w:val="en-US"/>
+        </w:rPr>
+        <w:t xml:space="preserve">WHY, WHEN AND </w:t>
+      </w:r>
+      <w:r>
+        <w:rPr>
+          <w:rFonts w:ascii="Open Sans" w:hAnsi="Open Sans" w:cs="Open Sans"/>
+          <w:color w:val="FF0000"/>
+          <w:lang w:val="en-US"/>
+        </w:rPr>
+        <w:t>WHERE</w:t>
+      </w:r>
+    </w:p>
+    <w:p>
+      <w:pPr>
+        <w:rPr>
+          <w:rFonts w:ascii="Open Sans" w:hAnsi="Open Sans" w:cs="Open Sans"/>
+          <w:lang w:val="en-US"/>
+        </w:rPr>
+      </w:pPr>
+      <w:r>
+        <w:rPr>
+          <w:rFonts w:ascii="Open Sans" w:hAnsi="Open Sans" w:cs="Open Sans"/>
+          <w:lang w:val="en-US"/>
+        </w:rPr>
+        <w:t>My current contract ends on</w:t>
       </w:r>
       <w:r>
         <w:rPr>
@@ -453,6 +540,125 @@
         </w:rPr>
         <w:t xml:space="preserve"> </w:t>
       </w:r>
+      <w:r>
+        <w:rPr>
+          <w:rFonts w:ascii="Open Sans" w:hAnsi="Open Sans" w:cs="Open Sans"/>
+          <w:lang w:val="en-US"/>
+        </w:rPr>
+        <w:t xml:space="preserve">5 </w:t>
+      </w:r>
+      <w:r>
+        <w:rPr>
+          <w:rFonts w:ascii="Open Sans" w:hAnsi="Open Sans" w:cs="Open Sans"/>
+          <w:lang w:val="en-US"/>
+        </w:rPr>
+        <w:t>July</w:t>
+      </w:r>
+      <w:r>
+        <w:rPr>
+          <w:rFonts w:ascii="Open Sans" w:hAnsi="Open Sans" w:cs="Open Sans"/>
+          <w:lang w:val="en-US"/>
+        </w:rPr>
+        <w:t xml:space="preserve"> 201</w:t>
+      </w:r>
+      <w:r>
+        <w:rPr>
+          <w:rFonts w:ascii="Open Sans" w:hAnsi="Open Sans" w:cs="Open Sans"/>
+          <w:lang w:val="en-US"/>
+        </w:rPr>
+        <w:t>9</w:t>
+      </w:r>
+      <w:r>
+        <w:rPr>
+          <w:rFonts w:ascii="Open Sans" w:hAnsi="Open Sans" w:cs="Open Sans"/>
+          <w:lang w:val="en-US"/>
+        </w:rPr>
+        <w:t xml:space="preserve">, looking for a new challenge. </w:t>
+      </w:r>
+      <w:r>
+        <w:rPr>
+          <w:rFonts w:ascii="Open Sans" w:hAnsi="Open Sans" w:cs="Open Sans"/>
+          <w:lang w:val="en-US"/>
+        </w:rPr>
+        <w:t xml:space="preserve">While I’m ready to travel, I’m not considering relocation – only </w:t>
+      </w:r>
+      <w:r>
+        <w:rPr>
+          <w:rFonts w:ascii="Open Sans" w:hAnsi="Open Sans" w:cs="Open Sans"/>
+          <w:lang w:val="en-US"/>
+        </w:rPr>
+        <w:t>opportunities</w:t>
+      </w:r>
+      <w:r>
+        <w:rPr>
+          <w:rFonts w:ascii="Open Sans" w:hAnsi="Open Sans" w:cs="Open Sans"/>
+          <w:lang w:val="en-US"/>
+        </w:rPr>
+        <w:t xml:space="preserve"> around </w:t>
+      </w:r>
+      <w:r>
+        <w:rPr>
+          <w:rFonts w:ascii="Open Sans" w:hAnsi="Open Sans" w:cs="Open Sans"/>
+          <w:lang w:val="en-US"/>
+        </w:rPr>
+        <w:t xml:space="preserve">Brisbane area, Queensland, </w:t>
+      </w:r>
+      <w:r>
+        <w:rPr>
+          <w:rFonts w:ascii="Open Sans" w:hAnsi="Open Sans" w:cs="Open Sans"/>
+          <w:lang w:val="en-US"/>
+        </w:rPr>
+        <w:t>Australia</w:t>
+      </w:r>
+      <w:r>
+        <w:rPr>
+          <w:rFonts w:ascii="Open Sans" w:hAnsi="Open Sans" w:cs="Open Sans"/>
+          <w:lang w:val="en-US"/>
+        </w:rPr>
+        <w:t xml:space="preserve"> will be considered</w:t>
+      </w:r>
+      <w:r>
+        <w:rPr>
+          <w:rFonts w:ascii="Open Sans" w:hAnsi="Open Sans" w:cs="Open Sans"/>
+          <w:lang w:val="en-US"/>
+        </w:rPr>
+        <w:t>;</w:t>
+      </w:r>
+      <w:r>
+        <w:rPr>
+          <w:rFonts w:ascii="Open Sans" w:hAnsi="Open Sans" w:cs="Open Sans"/>
+          <w:lang w:val="en-US"/>
+        </w:rPr>
+        <w:t xml:space="preserve"> I am a permanent resident in Australia</w:t>
+      </w:r>
+      <w:r>
+        <w:rPr>
+          <w:rFonts w:ascii="Open Sans" w:hAnsi="Open Sans" w:cs="Open Sans"/>
+          <w:lang w:val="en-US"/>
+        </w:rPr>
+        <w:t>,</w:t>
+      </w:r>
+      <w:r>
+        <w:rPr>
+          <w:rFonts w:ascii="Open Sans" w:hAnsi="Open Sans" w:cs="Open Sans"/>
+          <w:lang w:val="en-US"/>
+        </w:rPr>
+        <w:t xml:space="preserve"> operating through Pty Ltd company</w:t>
+      </w:r>
+      <w:r>
+        <w:rPr>
+          <w:rFonts w:ascii="Open Sans" w:hAnsi="Open Sans" w:cs="Open Sans"/>
+          <w:lang w:val="en-US"/>
+        </w:rPr>
+        <w:t>.</w:t>
+      </w:r>
+      <w:r>
+        <w:rPr>
+          <w:rFonts w:ascii="Open Sans" w:hAnsi="Open Sans" w:cs="Open Sans"/>
+          <w:lang w:val="en-US"/>
+        </w:rPr>
+        <w:t xml:space="preserve"> </w:t>
+      </w:r>
     </w:p>
     <w:p>
       <w:pPr>
@@ -475,121 +681,232 @@
           <w:color w:val="FF0000"/>
           <w:lang w:val="en-US"/>
         </w:rPr>
-        <w:t xml:space="preserve">WHY, WHEN AND </w:t>
-      </w:r>
-      <w:r>
-        <w:rPr>
-          <w:rFonts w:ascii="Open Sans" w:hAnsi="Open Sans" w:cs="Open Sans"/>
-          <w:color w:val="FF0000"/>
-          <w:lang w:val="en-US"/>
-        </w:rPr>
-        <w:t>WHERE</w:t>
-      </w:r>
-    </w:p>
-    <w:p>
-      <w:pPr>
-        <w:rPr>
-          <w:rFonts w:ascii="Open Sans" w:hAnsi="Open Sans" w:cs="Open Sans"/>
-          <w:lang w:val="en-US"/>
-        </w:rPr>
-      </w:pPr>
-      <w:r>
-        <w:rPr>
-          <w:rFonts w:ascii="Open Sans" w:hAnsi="Open Sans" w:cs="Open Sans"/>
-          <w:lang w:val="en-US"/>
-        </w:rPr>
-        <w:t xml:space="preserve">My current contract ends on </w:t>
-      </w:r>
-      <w:r>
-        <w:rPr>
-          <w:rFonts w:ascii="Open Sans" w:hAnsi="Open Sans" w:cs="Open Sans"/>
-          <w:lang w:val="en-US"/>
-        </w:rPr>
-        <w:t xml:space="preserve">27 </w:t>
-      </w:r>
-      <w:r>
-        <w:rPr>
-          <w:rFonts w:ascii="Open Sans" w:hAnsi="Open Sans" w:cs="Open Sans"/>
-          <w:lang w:val="en-US"/>
-        </w:rPr>
-        <w:t>July</w:t>
-      </w:r>
-      <w:r>
-        <w:rPr>
-          <w:rFonts w:ascii="Open Sans" w:hAnsi="Open Sans" w:cs="Open Sans"/>
-          <w:lang w:val="en-US"/>
-        </w:rPr>
-        <w:t xml:space="preserve"> 201</w:t>
-      </w:r>
-      <w:r>
-        <w:rPr>
-          <w:rFonts w:ascii="Open Sans" w:hAnsi="Open Sans" w:cs="Open Sans"/>
-          <w:lang w:val="en-US"/>
-        </w:rPr>
-        <w:t>8</w:t>
-      </w:r>
-      <w:r>
-        <w:rPr>
-          <w:rFonts w:ascii="Open Sans" w:hAnsi="Open Sans" w:cs="Open Sans"/>
-          <w:lang w:val="en-US"/>
-        </w:rPr>
-        <w:t xml:space="preserve">, looking for a new challenge. </w:t>
-      </w:r>
-      <w:r>
-        <w:rPr>
-          <w:rFonts w:ascii="Open Sans" w:hAnsi="Open Sans" w:cs="Open Sans"/>
-          <w:lang w:val="en-US"/>
-        </w:rPr>
-        <w:t xml:space="preserve">While I’m ready to travel, I’m not considering relocation – only </w:t>
-      </w:r>
-      <w:r>
-        <w:rPr>
-          <w:rFonts w:ascii="Open Sans" w:hAnsi="Open Sans" w:cs="Open Sans"/>
-          <w:lang w:val="en-US"/>
-        </w:rPr>
-        <w:t>opportunities</w:t>
-      </w:r>
-      <w:r>
-        <w:rPr>
-          <w:rFonts w:ascii="Open Sans" w:hAnsi="Open Sans" w:cs="Open Sans"/>
-          <w:lang w:val="en-US"/>
-        </w:rPr>
-        <w:t xml:space="preserve"> around </w:t>
-      </w:r>
-      <w:r>
-        <w:rPr>
-          <w:rFonts w:ascii="Open Sans" w:hAnsi="Open Sans" w:cs="Open Sans"/>
-          <w:lang w:val="en-US"/>
-        </w:rPr>
-        <w:t xml:space="preserve">Brisbane area, Queensland, </w:t>
-      </w:r>
-      <w:r>
-        <w:rPr>
-          <w:rFonts w:ascii="Open Sans" w:hAnsi="Open Sans" w:cs="Open Sans"/>
-          <w:lang w:val="en-US"/>
-        </w:rPr>
-        <w:t>Australia</w:t>
-      </w:r>
-      <w:r>
-        <w:rPr>
-          <w:rFonts w:ascii="Open Sans" w:hAnsi="Open Sans" w:cs="Open Sans"/>
-          <w:lang w:val="en-US"/>
-        </w:rPr>
-        <w:t xml:space="preserve"> will be considered</w:t>
-      </w:r>
-      <w:r>
-        <w:rPr>
-          <w:rFonts w:ascii="Open Sans" w:hAnsi="Open Sans" w:cs="Open Sans"/>
-          <w:lang w:val="en-US"/>
-        </w:rPr>
-        <w:t>;</w:t>
-      </w:r>
-      <w:r>
-        <w:rPr>
-          <w:rFonts w:ascii="Open Sans" w:hAnsi="Open Sans" w:cs="Open Sans"/>
-          <w:lang w:val="en-US"/>
-        </w:rPr>
-        <w:t xml:space="preserve"> I am a permanent resident in Australia</w:t>
+        <w:t>WHAT</w:t>
+      </w:r>
+    </w:p>
+    <w:p>
+      <w:pPr>
+        <w:rPr>
+          <w:rFonts w:ascii="Open Sans" w:hAnsi="Open Sans" w:cs="Open Sans"/>
+          <w:lang w:val="en-US"/>
+        </w:rPr>
+      </w:pPr>
+      <w:r>
+        <w:rPr>
+          <w:rFonts w:ascii="Open Sans" w:hAnsi="Open Sans" w:cs="Open Sans"/>
+          <w:lang w:val="en-US"/>
+        </w:rPr>
+        <w:t>Passionate</w:t>
+      </w:r>
+      <w:r>
+        <w:rPr>
+          <w:rFonts w:ascii="Open Sans" w:hAnsi="Open Sans" w:cs="Open Sans"/>
+          <w:lang w:val="en-US"/>
+        </w:rPr>
+        <w:t xml:space="preserve"> to drive</w:t>
+      </w:r>
+      <w:r>
+        <w:rPr>
+          <w:rFonts w:ascii="Open Sans" w:hAnsi="Open Sans" w:cs="Open Sans"/>
+          <w:lang w:val="en-US"/>
+        </w:rPr>
+        <w:t xml:space="preserve"> </w:t>
+      </w:r>
+      <w:r>
+        <w:rPr>
+          <w:rFonts w:ascii="Open Sans" w:hAnsi="Open Sans" w:cs="Open Sans"/>
+          <w:lang w:val="en-US"/>
+        </w:rPr>
+        <w:t>Software Architect</w:t>
+      </w:r>
+      <w:r>
+        <w:rPr>
+          <w:rFonts w:ascii="Open Sans" w:hAnsi="Open Sans" w:cs="Open Sans"/>
+          <w:lang w:val="en-US"/>
+        </w:rPr>
+        <w:t xml:space="preserve"> </w:t>
+      </w:r>
+      <w:r>
+        <w:rPr>
+          <w:rFonts w:ascii="Open Sans" w:hAnsi="Open Sans" w:cs="Open Sans"/>
+          <w:lang w:val="en-US"/>
+        </w:rPr>
+        <w:t>/</w:t>
+      </w:r>
+      <w:r>
+        <w:rPr>
+          <w:rFonts w:ascii="Open Sans" w:hAnsi="Open Sans" w:cs="Open Sans"/>
+          <w:lang w:val="en-US"/>
+        </w:rPr>
+        <w:t xml:space="preserve"> </w:t>
+      </w:r>
+      <w:r>
+        <w:rPr>
+          <w:rFonts w:ascii="Open Sans" w:hAnsi="Open Sans" w:cs="Open Sans"/>
+          <w:lang w:val="en-US"/>
+        </w:rPr>
+        <w:t xml:space="preserve">Solution </w:t>
+      </w:r>
+      <w:r>
+        <w:rPr>
+          <w:rFonts w:ascii="Open Sans" w:hAnsi="Open Sans" w:cs="Open Sans"/>
+          <w:lang w:val="en-US"/>
+        </w:rPr>
+        <w:t>Architect</w:t>
+      </w:r>
+      <w:r>
+        <w:rPr>
+          <w:rFonts w:ascii="Open Sans" w:hAnsi="Open Sans" w:cs="Open Sans"/>
+          <w:lang w:val="en-US"/>
+        </w:rPr>
+        <w:t xml:space="preserve"> as well as </w:t>
+      </w:r>
+      <w:r>
+        <w:rPr>
+          <w:rFonts w:ascii="Open Sans" w:hAnsi="Open Sans" w:cs="Open Sans"/>
+          <w:lang w:val="en-US"/>
+        </w:rPr>
+        <w:t>Principal / Senior</w:t>
+      </w:r>
+      <w:r>
+        <w:rPr>
+          <w:rFonts w:ascii="Open Sans" w:hAnsi="Open Sans" w:cs="Open Sans"/>
+          <w:lang w:val="en-US"/>
+        </w:rPr>
+        <w:t xml:space="preserve"> Software Developer </w:t>
+      </w:r>
+      <w:r>
+        <w:rPr>
+          <w:rFonts w:ascii="Open Sans" w:hAnsi="Open Sans" w:cs="Open Sans"/>
+          <w:lang w:val="en-US"/>
+        </w:rPr>
+        <w:t>roles</w:t>
+      </w:r>
+      <w:r>
+        <w:rPr>
+          <w:rFonts w:ascii="Open Sans" w:hAnsi="Open Sans" w:cs="Open Sans"/>
+          <w:lang w:val="en-US"/>
+        </w:rPr>
+        <w:t xml:space="preserve">. Having </w:t>
+      </w:r>
+      <w:r>
+        <w:rPr>
+          <w:rFonts w:ascii="Open Sans" w:hAnsi="Open Sans" w:cs="Open Sans"/>
+          <w:lang w:val="en-US"/>
+        </w:rPr>
+        <w:t xml:space="preserve">a </w:t>
+      </w:r>
+      <w:r>
+        <w:rPr>
+          <w:rFonts w:ascii="Open Sans" w:hAnsi="Open Sans" w:cs="Open Sans"/>
+          <w:lang w:val="en-US"/>
+        </w:rPr>
+        <w:t xml:space="preserve">broad </w:t>
+      </w:r>
+      <w:r>
+        <w:rPr>
+          <w:rFonts w:ascii="Open Sans" w:hAnsi="Open Sans" w:cs="Open Sans"/>
+          <w:lang w:val="en-US"/>
+        </w:rPr>
+        <w:t>experience,</w:t>
+      </w:r>
+      <w:r>
+        <w:rPr>
+          <w:rFonts w:ascii="Open Sans" w:hAnsi="Open Sans" w:cs="Open Sans"/>
+          <w:lang w:val="en-US"/>
+        </w:rPr>
+        <w:t xml:space="preserve"> </w:t>
+      </w:r>
+      <w:r>
+        <w:rPr>
+          <w:rFonts w:ascii="Open Sans" w:hAnsi="Open Sans" w:cs="Open Sans"/>
+          <w:lang w:val="en-US"/>
+        </w:rPr>
+        <w:t xml:space="preserve">I </w:t>
+      </w:r>
+      <w:r>
+        <w:rPr>
+          <w:rFonts w:ascii="Open Sans" w:hAnsi="Open Sans" w:cs="Open Sans"/>
+          <w:lang w:val="en-US"/>
+        </w:rPr>
+        <w:t xml:space="preserve">will be particularly interested in </w:t>
+      </w:r>
+      <w:r>
+        <w:rPr>
+          <w:rFonts w:ascii="Open Sans" w:hAnsi="Open Sans" w:cs="Open Sans"/>
+          <w:lang w:val="en-US"/>
+        </w:rPr>
+        <w:t xml:space="preserve">the </w:t>
+      </w:r>
+      <w:r>
+        <w:rPr>
+          <w:rFonts w:ascii="Open Sans" w:hAnsi="Open Sans" w:cs="Open Sans"/>
+          <w:lang w:val="en-US"/>
+        </w:rPr>
+        <w:t>web-</w:t>
+      </w:r>
+      <w:r>
+        <w:rPr>
+          <w:rFonts w:ascii="Open Sans" w:hAnsi="Open Sans" w:cs="Open Sans"/>
+          <w:lang w:val="en-US"/>
+        </w:rPr>
+        <w:t xml:space="preserve">app </w:t>
+      </w:r>
+      <w:r>
+        <w:rPr>
+          <w:rFonts w:ascii="Open Sans" w:hAnsi="Open Sans" w:cs="Open Sans"/>
+          <w:lang w:val="en-US"/>
+        </w:rPr>
+        <w:t>development</w:t>
+      </w:r>
+      <w:r>
+        <w:rPr>
+          <w:rFonts w:ascii="Open Sans" w:hAnsi="Open Sans" w:cs="Open Sans"/>
+          <w:lang w:val="en-US"/>
+        </w:rPr>
+        <w:t xml:space="preserve"> </w:t>
+      </w:r>
+      <w:r>
+        <w:rPr>
+          <w:rFonts w:ascii="Open Sans" w:hAnsi="Open Sans" w:cs="Open Sans"/>
+          <w:lang w:val="en-US"/>
+        </w:rPr>
+        <w:t>using high-level language</w:t>
+      </w:r>
+      <w:r>
+        <w:rPr>
+          <w:rFonts w:ascii="Open Sans" w:hAnsi="Open Sans" w:cs="Open Sans"/>
+          <w:lang w:val="en-US"/>
+        </w:rPr>
+        <w:t>s</w:t>
+      </w:r>
+      <w:r>
+        <w:rPr>
+          <w:rFonts w:ascii="Open Sans" w:hAnsi="Open Sans" w:cs="Open Sans"/>
+          <w:lang w:val="en-US"/>
+        </w:rPr>
+        <w:t xml:space="preserve"> like</w:t>
+      </w:r>
+      <w:r>
+        <w:rPr>
+          <w:rFonts w:ascii="Open Sans" w:hAnsi="Open Sans" w:cs="Open Sans"/>
+          <w:lang w:val="en-US"/>
+        </w:rPr>
+        <w:t xml:space="preserve"> C#</w:t>
+      </w:r>
+      <w:r>
+        <w:rPr>
+          <w:rFonts w:ascii="Open Sans" w:hAnsi="Open Sans" w:cs="Open Sans"/>
+          <w:lang w:val="en-US"/>
+        </w:rPr>
+        <w:t xml:space="preserve"> </w:t>
+      </w:r>
+      <w:r>
+        <w:rPr>
+          <w:rFonts w:ascii="Open Sans" w:hAnsi="Open Sans" w:cs="Open Sans"/>
+          <w:lang w:val="en-US"/>
+        </w:rPr>
+        <w:t>or C++</w:t>
       </w:r>
       <w:r>
         <w:rPr>
@@ -603,360 +920,6 @@
           <w:rFonts w:ascii="Open Sans" w:hAnsi="Open Sans" w:cs="Open Sans"/>
           <w:lang w:val="en-US"/>
         </w:rPr>
-        <w:t xml:space="preserve"> operating through Pty Ltd company</w:t>
-      </w:r>
-      <w:r>
-        <w:rPr>
-          <w:rFonts w:ascii="Open Sans" w:hAnsi="Open Sans" w:cs="Open Sans"/>
-          <w:lang w:val="en-US"/>
-        </w:rPr>
-        <w:t>.</w:t>
-      </w:r>
-      <w:r>
-        <w:rPr>
-          <w:rFonts w:ascii="Open Sans" w:hAnsi="Open Sans" w:cs="Open Sans"/>
-          <w:lang w:val="en-US"/>
-        </w:rPr>
-        <w:t xml:space="preserve"> </w:t>
-      </w:r>
-    </w:p>
-    <w:p>
-      <w:pPr>
-        <w:rPr>
-          <w:rFonts w:ascii="Open Sans" w:hAnsi="Open Sans" w:cs="Open Sans"/>
-          <w:lang w:val="en-US"/>
-        </w:rPr>
-      </w:pPr>
-    </w:p>
-    <w:p>
-      <w:pPr>
-        <w:rPr>
-          <w:rFonts w:ascii="Open Sans" w:hAnsi="Open Sans" w:cs="Open Sans"/>
-          <w:lang w:val="en-US"/>
-        </w:rPr>
-      </w:pPr>
-      <w:r>
-        <w:rPr>
-          <w:rFonts w:ascii="Open Sans" w:hAnsi="Open Sans" w:cs="Open Sans"/>
-          <w:color w:val="FF0000"/>
-          <w:lang w:val="en-US"/>
-        </w:rPr>
-        <w:t>WHAT</w:t>
-      </w:r>
-    </w:p>
-    <w:p>
-      <w:pPr>
-        <w:rPr>
-          <w:rFonts w:ascii="Open Sans" w:hAnsi="Open Sans" w:cs="Open Sans"/>
-          <w:lang w:val="en-US"/>
-        </w:rPr>
-      </w:pPr>
-      <w:r>
-        <w:rPr>
-          <w:rFonts w:ascii="Open Sans" w:hAnsi="Open Sans" w:cs="Open Sans"/>
-          <w:lang w:val="en-US"/>
-        </w:rPr>
-        <w:t>Passionate</w:t>
-      </w:r>
-      <w:r>
-        <w:rPr>
-          <w:rFonts w:ascii="Open Sans" w:hAnsi="Open Sans" w:cs="Open Sans"/>
-          <w:lang w:val="en-US"/>
-        </w:rPr>
-        <w:t xml:space="preserve"> to drive</w:t>
-      </w:r>
-      <w:r>
-        <w:rPr>
-          <w:rFonts w:ascii="Open Sans" w:hAnsi="Open Sans" w:cs="Open Sans"/>
-          <w:lang w:val="en-US"/>
-        </w:rPr>
-        <w:t xml:space="preserve"> </w:t>
-      </w:r>
-      <w:r>
-        <w:rPr>
-          <w:rFonts w:ascii="Open Sans" w:hAnsi="Open Sans" w:cs="Open Sans"/>
-          <w:lang w:val="en-US"/>
-        </w:rPr>
-        <w:t>Software Architect</w:t>
-      </w:r>
-      <w:r>
-        <w:rPr>
-          <w:rFonts w:ascii="Open Sans" w:hAnsi="Open Sans" w:cs="Open Sans"/>
-          <w:lang w:val="en-US"/>
-        </w:rPr>
-        <w:t xml:space="preserve"> </w:t>
-      </w:r>
-      <w:r>
-        <w:rPr>
-          <w:rFonts w:ascii="Open Sans" w:hAnsi="Open Sans" w:cs="Open Sans"/>
-          <w:lang w:val="en-US"/>
-        </w:rPr>
-        <w:t>/</w:t>
-      </w:r>
-      <w:r>
-        <w:rPr>
-          <w:rFonts w:ascii="Open Sans" w:hAnsi="Open Sans" w:cs="Open Sans"/>
-          <w:lang w:val="en-US"/>
-        </w:rPr>
-        <w:t xml:space="preserve"> </w:t>
-      </w:r>
-      <w:r>
-        <w:rPr>
-          <w:rFonts w:ascii="Open Sans" w:hAnsi="Open Sans" w:cs="Open Sans"/>
-          <w:lang w:val="en-US"/>
-        </w:rPr>
-        <w:t xml:space="preserve">Solution </w:t>
-      </w:r>
-      <w:r>
-        <w:rPr>
-          <w:rFonts w:ascii="Open Sans" w:hAnsi="Open Sans" w:cs="Open Sans"/>
-          <w:lang w:val="en-US"/>
-        </w:rPr>
-        <w:t>Architect</w:t>
-      </w:r>
-      <w:r>
-        <w:rPr>
-          <w:rFonts w:ascii="Open Sans" w:hAnsi="Open Sans" w:cs="Open Sans"/>
-          <w:lang w:val="en-US"/>
-        </w:rPr>
-        <w:t xml:space="preserve"> as well as </w:t>
-      </w:r>
-      <w:r>
-        <w:rPr>
-          <w:rFonts w:ascii="Open Sans" w:hAnsi="Open Sans" w:cs="Open Sans"/>
-          <w:lang w:val="en-US"/>
-        </w:rPr>
-        <w:t>Principal / Senior</w:t>
-      </w:r>
-      <w:r>
-        <w:rPr>
-          <w:rFonts w:ascii="Open Sans" w:hAnsi="Open Sans" w:cs="Open Sans"/>
-          <w:lang w:val="en-US"/>
-        </w:rPr>
-        <w:t xml:space="preserve"> Software Developer </w:t>
-      </w:r>
-      <w:r>
-        <w:rPr>
-          <w:rFonts w:ascii="Open Sans" w:hAnsi="Open Sans" w:cs="Open Sans"/>
-          <w:lang w:val="en-US"/>
-        </w:rPr>
-        <w:t>roles</w:t>
-      </w:r>
-      <w:r>
-        <w:rPr>
-          <w:rFonts w:ascii="Open Sans" w:hAnsi="Open Sans" w:cs="Open Sans"/>
-          <w:lang w:val="en-US"/>
-        </w:rPr>
-        <w:t xml:space="preserve">. Having </w:t>
-      </w:r>
-      <w:r>
-        <w:rPr>
-          <w:rFonts w:ascii="Open Sans" w:hAnsi="Open Sans" w:cs="Open Sans"/>
-          <w:lang w:val="en-US"/>
-        </w:rPr>
-        <w:t xml:space="preserve">a </w:t>
-      </w:r>
-      <w:r>
-        <w:rPr>
-          <w:rFonts w:ascii="Open Sans" w:hAnsi="Open Sans" w:cs="Open Sans"/>
-          <w:lang w:val="en-US"/>
-        </w:rPr>
-        <w:t xml:space="preserve">broad </w:t>
-      </w:r>
-      <w:r>
-        <w:rPr>
-          <w:rFonts w:ascii="Open Sans" w:hAnsi="Open Sans" w:cs="Open Sans"/>
-          <w:lang w:val="en-US"/>
-        </w:rPr>
-        <w:t>experience,</w:t>
-      </w:r>
-      <w:r>
-        <w:rPr>
-          <w:rFonts w:ascii="Open Sans" w:hAnsi="Open Sans" w:cs="Open Sans"/>
-          <w:lang w:val="en-US"/>
-        </w:rPr>
-        <w:t xml:space="preserve"> </w:t>
-      </w:r>
-      <w:r>
-        <w:rPr>
-          <w:rFonts w:ascii="Open Sans" w:hAnsi="Open Sans" w:cs="Open Sans"/>
-          <w:lang w:val="en-US"/>
-        </w:rPr>
-        <w:t xml:space="preserve">I </w:t>
-      </w:r>
-      <w:r>
-        <w:rPr>
-          <w:rFonts w:ascii="Open Sans" w:hAnsi="Open Sans" w:cs="Open Sans"/>
-          <w:lang w:val="en-US"/>
-        </w:rPr>
-        <w:t xml:space="preserve">will be particularly interested in </w:t>
-      </w:r>
-      <w:r>
-        <w:rPr>
-          <w:rFonts w:ascii="Open Sans" w:hAnsi="Open Sans" w:cs="Open Sans"/>
-          <w:lang w:val="en-US"/>
-        </w:rPr>
-        <w:t xml:space="preserve">the </w:t>
-      </w:r>
-      <w:r>
-        <w:rPr>
-          <w:rFonts w:ascii="Open Sans" w:hAnsi="Open Sans" w:cs="Open Sans"/>
-          <w:lang w:val="en-US"/>
-        </w:rPr>
-        <w:t>web-</w:t>
-      </w:r>
-      <w:r>
-        <w:rPr>
-          <w:rFonts w:ascii="Open Sans" w:hAnsi="Open Sans" w:cs="Open Sans"/>
-          <w:lang w:val="en-US"/>
-        </w:rPr>
-        <w:t xml:space="preserve">app </w:t>
-      </w:r>
-      <w:r>
-        <w:rPr>
-          <w:rFonts w:ascii="Open Sans" w:hAnsi="Open Sans" w:cs="Open Sans"/>
-          <w:lang w:val="en-US"/>
-        </w:rPr>
-        <w:t>development</w:t>
-      </w:r>
-      <w:r>
-        <w:rPr>
-          <w:rFonts w:ascii="Open Sans" w:hAnsi="Open Sans" w:cs="Open Sans"/>
-          <w:lang w:val="en-US"/>
-        </w:rPr>
-        <w:t xml:space="preserve"> </w:t>
-      </w:r>
-      <w:r>
-        <w:rPr>
-          <w:rFonts w:ascii="Open Sans" w:hAnsi="Open Sans" w:cs="Open Sans"/>
-          <w:lang w:val="en-US"/>
-        </w:rPr>
-        <w:t>using high-level language</w:t>
-      </w:r>
-      <w:r>
-        <w:rPr>
-          <w:rFonts w:ascii="Open Sans" w:hAnsi="Open Sans" w:cs="Open Sans"/>
-          <w:lang w:val="en-US"/>
-        </w:rPr>
-        <w:t>s</w:t>
-      </w:r>
-      <w:r>
-        <w:rPr>
-          <w:rFonts w:ascii="Open Sans" w:hAnsi="Open Sans" w:cs="Open Sans"/>
-          <w:lang w:val="en-US"/>
-        </w:rPr>
-        <w:t xml:space="preserve"> like</w:t>
-      </w:r>
-      <w:r>
-        <w:rPr>
-          <w:rFonts w:ascii="Open Sans" w:hAnsi="Open Sans" w:cs="Open Sans"/>
-          <w:lang w:val="en-US"/>
-        </w:rPr>
-        <w:t xml:space="preserve"> C#</w:t>
-      </w:r>
-      <w:r>
-        <w:rPr>
-          <w:rFonts w:ascii="Open Sans" w:hAnsi="Open Sans" w:cs="Open Sans"/>
-          <w:lang w:val="en-US"/>
-        </w:rPr>
-        <w:t xml:space="preserve"> </w:t>
-      </w:r>
-      <w:r>
-        <w:rPr>
-          <w:rFonts w:ascii="Open Sans" w:hAnsi="Open Sans" w:cs="Open Sans"/>
-          <w:lang w:val="en-US"/>
-        </w:rPr>
-        <w:t>/</w:t>
-      </w:r>
-      <w:r>
-        <w:rPr>
-          <w:rFonts w:ascii="Open Sans" w:hAnsi="Open Sans" w:cs="Open Sans"/>
-          <w:lang w:val="en-US"/>
-        </w:rPr>
-        <w:t xml:space="preserve"> </w:t>
-      </w:r>
-      <w:r>
-        <w:rPr>
-          <w:rFonts w:ascii="Open Sans" w:hAnsi="Open Sans" w:cs="Open Sans"/>
-          <w:lang w:val="en-US"/>
-        </w:rPr>
-        <w:t>F#</w:t>
-      </w:r>
-      <w:r>
-        <w:rPr>
-          <w:rFonts w:ascii="Open Sans" w:hAnsi="Open Sans" w:cs="Open Sans"/>
-          <w:lang w:val="en-US"/>
-        </w:rPr>
-        <w:t xml:space="preserve"> </w:t>
-      </w:r>
-      <w:r>
-        <w:rPr>
-          <w:rFonts w:ascii="Open Sans" w:hAnsi="Open Sans" w:cs="Open Sans"/>
-          <w:lang w:val="en-US"/>
-        </w:rPr>
-        <w:t>/</w:t>
-      </w:r>
-      <w:r>
-        <w:rPr>
-          <w:rFonts w:ascii="Open Sans" w:hAnsi="Open Sans" w:cs="Open Sans"/>
-          <w:lang w:val="en-US"/>
-        </w:rPr>
-        <w:t xml:space="preserve"> </w:t>
-      </w:r>
-      <w:r>
-        <w:rPr>
-          <w:rFonts w:ascii="Open Sans" w:hAnsi="Open Sans" w:cs="Open Sans"/>
-          <w:lang w:val="en-US"/>
-        </w:rPr>
-        <w:t>Java</w:t>
-      </w:r>
-      <w:r>
-        <w:rPr>
-          <w:rFonts w:ascii="Open Sans" w:hAnsi="Open Sans" w:cs="Open Sans"/>
-          <w:lang w:val="en-US"/>
-        </w:rPr>
-        <w:t xml:space="preserve"> </w:t>
-      </w:r>
-      <w:r>
-        <w:rPr>
-          <w:rFonts w:ascii="Open Sans" w:hAnsi="Open Sans" w:cs="Open Sans"/>
-          <w:lang w:val="en-US"/>
-        </w:rPr>
-        <w:t>/</w:t>
-      </w:r>
-      <w:r>
-        <w:rPr>
-          <w:rFonts w:ascii="Open Sans" w:hAnsi="Open Sans" w:cs="Open Sans"/>
-          <w:lang w:val="en-US"/>
-        </w:rPr>
-        <w:t xml:space="preserve"> </w:t>
-      </w:r>
-      <w:r>
-        <w:rPr>
-          <w:rFonts w:ascii="Open Sans" w:hAnsi="Open Sans" w:cs="Open Sans"/>
-          <w:lang w:val="en-US"/>
-        </w:rPr>
-        <w:t>JavaScript (Node.js)</w:t>
-      </w:r>
-      <w:r>
-        <w:rPr>
-          <w:rFonts w:ascii="Open Sans" w:hAnsi="Open Sans" w:cs="Open Sans"/>
-          <w:lang w:val="en-US"/>
-        </w:rPr>
-        <w:t xml:space="preserve"> or C++</w:t>
-      </w:r>
-      <w:r>
-        <w:rPr>
-          <w:rFonts w:ascii="Open Sans" w:hAnsi="Open Sans" w:cs="Open Sans"/>
-          <w:lang w:val="en-US"/>
-        </w:rPr>
-        <w:t>,</w:t>
-      </w:r>
-      <w:r>
-        <w:rPr>
-          <w:rFonts w:ascii="Open Sans" w:hAnsi="Open Sans" w:cs="Open Sans"/>
-          <w:lang w:val="en-US"/>
-        </w:rPr>
         <w:t xml:space="preserve"> and front-end </w:t>
       </w:r>
       <w:r>
@@ -971,21 +934,28 @@
           <w:rFonts w:ascii="Open Sans" w:hAnsi="Open Sans" w:cs="Open Sans"/>
           <w:lang w:val="en-US"/>
         </w:rPr>
-        <w:t>using web-based technology stack: HTML/CSS/JS/SASS</w:t>
-      </w:r>
-      <w:r>
-        <w:rPr>
-          <w:rFonts w:ascii="Open Sans" w:hAnsi="Open Sans" w:cs="Open Sans"/>
-          <w:lang w:val="en-US"/>
-        </w:rPr>
-        <w:t>/React/Angular</w:t>
-      </w:r>
-      <w:r>
-        <w:rPr>
-          <w:rFonts w:ascii="Open Sans" w:hAnsi="Open Sans" w:cs="Open Sans"/>
-          <w:lang w:val="en-US"/>
-        </w:rPr>
-        <w:t>4</w:t>
+        <w:t xml:space="preserve">using web-based technology stack: </w:t>
+      </w:r>
+      <w:r>
+        <w:rPr>
+          <w:rFonts w:ascii="Open Sans" w:hAnsi="Open Sans" w:cs="Open Sans"/>
+          <w:lang w:val="en-US"/>
+        </w:rPr>
+        <w:t>(Razor/R</w:t>
+      </w:r>
+      <w:r>
+        <w:rPr>
+          <w:rFonts w:ascii="Open Sans" w:hAnsi="Open Sans" w:cs="Open Sans"/>
+          <w:lang w:val="en-US"/>
+        </w:rPr>
+        <w:t>eact/Angular</w:t>
+      </w:r>
+      <w:r>
+        <w:rPr>
+          <w:rFonts w:ascii="Open Sans" w:hAnsi="Open Sans" w:cs="Open Sans"/>
+          <w:lang w:val="en-US"/>
+        </w:rPr>
+        <w:t>)</w:t>
       </w:r>
       <w:r>
         <w:rPr>
@@ -999,7 +969,21 @@
           <w:rFonts w:ascii="Open Sans" w:hAnsi="Open Sans" w:cs="Open Sans"/>
           <w:lang w:val="en-US"/>
         </w:rPr>
-        <w:t>would be interested in R&amp;D associated with massive parallel computing (e.g. CUDA) and 3D graphics (including CAD).</w:t>
+        <w:t>would be interested in R&amp;D associated with massive parallel computing (e.g. CUDA) and 3D graphics (</w:t>
+      </w:r>
+      <w:r>
+        <w:rPr>
+          <w:rFonts w:ascii="Open Sans" w:hAnsi="Open Sans" w:cs="Open Sans"/>
+          <w:lang w:val="en-US"/>
+        </w:rPr>
+        <w:t>DirectX11/12</w:t>
+      </w:r>
+      <w:r>
+        <w:rPr>
+          <w:rFonts w:ascii="Open Sans" w:hAnsi="Open Sans" w:cs="Open Sans"/>
+          <w:lang w:val="en-US"/>
+        </w:rPr>
+        <w:t>).</w:t>
       </w:r>
       <w:r>
         <w:rPr>
@@ -1573,7 +1557,6 @@
         </w:rPr>
         <w:t xml:space="preserve"> in Web: ASP.NET / ASP.NET Core / </w:t>
       </w:r>
-      <w:proofErr w:type="spellStart"/>
       <w:r>
         <w:rPr>
           <w:rFonts w:ascii="Open Sans" w:hAnsi="Open Sans" w:cs="Open Sans"/>
@@ -1581,7 +1564,6 @@
         </w:rPr>
         <w:t>NancyFX</w:t>
       </w:r>
-      <w:proofErr w:type="spellEnd"/>
     </w:p>
     <w:p>
       <w:pPr>
@@ -1636,17 +1618,8 @@
           <w:rFonts w:ascii="Open Sans" w:hAnsi="Open Sans" w:cs="Open Sans"/>
           <w:lang w:val="en-US"/>
         </w:rPr>
-        <w:t xml:space="preserve"> / </w:t>
-      </w:r>
-      <w:proofErr w:type="spellStart"/>
-      <w:r>
-        <w:rPr>
-          <w:rFonts w:ascii="Open Sans" w:hAnsi="Open Sans" w:cs="Open Sans"/>
-          <w:lang w:val="en-US"/>
-        </w:rPr>
-        <w:t>SlimDX</w:t>
-      </w:r>
-      <w:proofErr w:type="spellEnd"/>
+        <w:t xml:space="preserve"> / SlimDX</w:t>
+      </w:r>
     </w:p>
     <w:p>
       <w:pPr>
@@ -1701,17 +1674,8 @@
           <w:rFonts w:ascii="Open Sans" w:hAnsi="Open Sans" w:cs="Open Sans"/>
           <w:lang w:val="en-US"/>
         </w:rPr>
-        <w:t xml:space="preserve"> / </w:t>
-      </w:r>
-      <w:proofErr w:type="spellStart"/>
-      <w:r>
-        <w:rPr>
-          <w:rFonts w:ascii="Open Sans" w:hAnsi="Open Sans" w:cs="Open Sans"/>
-          <w:lang w:val="en-US"/>
-        </w:rPr>
-        <w:t>MassTransit</w:t>
-      </w:r>
-      <w:proofErr w:type="spellEnd"/>
+        <w:t xml:space="preserve"> / MassTransit</w:t>
+      </w:r>
       <w:r>
         <w:rPr>
           <w:rFonts w:ascii="Open Sans" w:hAnsi="Open Sans" w:cs="Open Sans"/>
@@ -1892,17 +1856,8 @@
           <w:rFonts w:ascii="Open Sans" w:hAnsi="Open Sans" w:cs="Open Sans"/>
           <w:lang w:val="en-US"/>
         </w:rPr>
-        <w:t xml:space="preserve"> TPL / SignalR / </w:t>
-      </w:r>
-      <w:proofErr w:type="spellStart"/>
-      <w:r>
-        <w:rPr>
-          <w:rFonts w:ascii="Open Sans" w:hAnsi="Open Sans" w:cs="Open Sans"/>
-          <w:lang w:val="en-US"/>
-        </w:rPr>
-        <w:t>Topshelf</w:t>
-      </w:r>
-      <w:proofErr w:type="spellEnd"/>
+        <w:t xml:space="preserve"> TPL / SignalR / Topshelf</w:t>
+      </w:r>
     </w:p>
     <w:p>
       <w:pPr>
@@ -1986,49 +1941,8 @@
           <w:rFonts w:ascii="Open Sans" w:hAnsi="Open Sans" w:cs="Open Sans"/>
           <w:lang w:val="en-US"/>
         </w:rPr>
-        <w:t xml:space="preserve"> XML / JSON / </w:t>
-      </w:r>
-      <w:proofErr w:type="spellStart"/>
-      <w:r>
-        <w:rPr>
-          <w:rFonts w:ascii="Open Sans" w:hAnsi="Open Sans" w:cs="Open Sans"/>
-          <w:lang w:val="en-US"/>
-        </w:rPr>
-        <w:t>Protobuf</w:t>
-      </w:r>
-      <w:proofErr w:type="spellEnd"/>
-      <w:r>
-        <w:rPr>
-          <w:rFonts w:ascii="Open Sans" w:hAnsi="Open Sans" w:cs="Open Sans"/>
-          <w:lang w:val="en-US"/>
-        </w:rPr>
-        <w:t xml:space="preserve"> / </w:t>
-      </w:r>
-      <w:proofErr w:type="spellStart"/>
-      <w:r>
-        <w:rPr>
-          <w:rFonts w:ascii="Open Sans" w:hAnsi="Open Sans" w:cs="Open Sans"/>
-          <w:lang w:val="en-US"/>
-        </w:rPr>
-        <w:t>Cap’n</w:t>
-      </w:r>
-      <w:proofErr w:type="spellEnd"/>
-      <w:r>
-        <w:rPr>
-          <w:rFonts w:ascii="Open Sans" w:hAnsi="Open Sans" w:cs="Open Sans"/>
-          <w:lang w:val="en-US"/>
-        </w:rPr>
-        <w:t xml:space="preserve"> Proto / </w:t>
-      </w:r>
-      <w:proofErr w:type="spellStart"/>
-      <w:r>
-        <w:rPr>
-          <w:rFonts w:ascii="Open Sans" w:hAnsi="Open Sans" w:cs="Open Sans"/>
-          <w:lang w:val="en-US"/>
-        </w:rPr>
-        <w:t>MessagePack</w:t>
-      </w:r>
-      <w:proofErr w:type="spellEnd"/>
+        <w:t xml:space="preserve"> XML / JSON / Protobuf / Cap’n Proto / MessagePack</w:t>
+      </w:r>
     </w:p>
     <w:p>
       <w:pPr>
@@ -2057,23 +1971,13 @@
         </w:rPr>
         <w:t xml:space="preserve"> in </w:t>
       </w:r>
-      <w:proofErr w:type="spellStart"/>
-      <w:r>
-        <w:rPr>
-          <w:rFonts w:ascii="Open Sans" w:hAnsi="Open Sans" w:cs="Open Sans"/>
-          <w:lang w:val="en-US"/>
-        </w:rPr>
-        <w:t>IoC</w:t>
-      </w:r>
-      <w:proofErr w:type="spellEnd"/>
-      <w:r>
-        <w:rPr>
-          <w:rFonts w:ascii="Open Sans" w:hAnsi="Open Sans" w:cs="Open Sans"/>
-          <w:lang w:val="en-US"/>
-        </w:rPr>
-        <w:t xml:space="preserve">: </w:t>
-      </w:r>
-      <w:proofErr w:type="spellStart"/>
+      <w:r>
+        <w:rPr>
+          <w:rFonts w:ascii="Open Sans" w:hAnsi="Open Sans" w:cs="Open Sans"/>
+          <w:lang w:val="en-US"/>
+        </w:rPr>
+        <w:t xml:space="preserve">IoC: </w:t>
+      </w:r>
       <w:r>
         <w:rPr>
           <w:rFonts w:ascii="Open Sans" w:hAnsi="Open Sans" w:cs="Open Sans"/>
@@ -2081,55 +1985,13 @@
         </w:rPr>
         <w:t>Autofac</w:t>
       </w:r>
-      <w:proofErr w:type="spellEnd"/>
-      <w:r>
-        <w:rPr>
-          <w:rFonts w:ascii="Open Sans" w:hAnsi="Open Sans" w:cs="Open Sans"/>
-          <w:lang w:val="en-US"/>
-        </w:rPr>
-        <w:t xml:space="preserve"> / Unity / Windsor / </w:t>
-      </w:r>
-      <w:proofErr w:type="spellStart"/>
-      <w:r>
-        <w:rPr>
-          <w:rFonts w:ascii="Open Sans" w:hAnsi="Open Sans" w:cs="Open Sans"/>
-          <w:lang w:val="en-US"/>
-        </w:rPr>
-        <w:t>TinyIoC</w:t>
-      </w:r>
-      <w:proofErr w:type="spellEnd"/>
-      <w:r>
-        <w:rPr>
-          <w:rFonts w:ascii="Open Sans" w:hAnsi="Open Sans" w:cs="Open Sans"/>
-          <w:lang w:val="en-US"/>
-        </w:rPr>
-        <w:t xml:space="preserve"> / </w:t>
-      </w:r>
-      <w:proofErr w:type="spellStart"/>
-      <w:r>
-        <w:rPr>
-          <w:rFonts w:ascii="Open Sans" w:hAnsi="Open Sans" w:cs="Open Sans"/>
-          <w:lang w:val="en-US"/>
-        </w:rPr>
-        <w:t>StructureMap</w:t>
-      </w:r>
-      <w:proofErr w:type="spellEnd"/>
-      <w:r>
-        <w:rPr>
-          <w:rFonts w:ascii="Open Sans" w:hAnsi="Open Sans" w:cs="Open Sans"/>
-          <w:lang w:val="en-US"/>
-        </w:rPr>
-        <w:t xml:space="preserve"> / </w:t>
-      </w:r>
-      <w:proofErr w:type="spellStart"/>
-      <w:r>
-        <w:rPr>
-          <w:rFonts w:ascii="Open Sans" w:hAnsi="Open Sans" w:cs="Open Sans"/>
-          <w:lang w:val="en-US"/>
-        </w:rPr>
-        <w:t>NInject</w:t>
-      </w:r>
-      <w:proofErr w:type="spellEnd"/>
+      <w:r>
+        <w:rPr>
+          <w:rFonts w:ascii="Open Sans" w:hAnsi="Open Sans" w:cs="Open Sans"/>
+          <w:lang w:val="en-US"/>
+        </w:rPr>
+        <w:t xml:space="preserve"> / Unity / Windsor / TinyIoC / StructureMap / NInject</w:t>
+      </w:r>
     </w:p>
     <w:p>
       <w:pPr>
@@ -2184,23 +2046,7 @@
           <w:rFonts w:ascii="Open Sans" w:hAnsi="Open Sans" w:cs="Open Sans"/>
           <w:lang w:val="en-US"/>
         </w:rPr>
-        <w:t xml:space="preserve"> / </w:t>
-      </w:r>
-      <w:proofErr w:type="spellStart"/>
-      <w:r>
-        <w:rPr>
-          <w:rFonts w:ascii="Open Sans" w:hAnsi="Open Sans" w:cs="Open Sans"/>
-          <w:lang w:val="en-US"/>
-        </w:rPr>
-        <w:t>NLog</w:t>
-      </w:r>
-      <w:proofErr w:type="spellEnd"/>
-      <w:r>
-        <w:rPr>
-          <w:rFonts w:ascii="Open Sans" w:hAnsi="Open Sans" w:cs="Open Sans"/>
-          <w:lang w:val="en-US"/>
-        </w:rPr>
-        <w:t xml:space="preserve"> / log4net</w:t>
+        <w:t xml:space="preserve"> / NLog / log4net</w:t>
       </w:r>
     </w:p>
     <w:p>
@@ -2235,23 +2081,7 @@
           <w:rFonts w:ascii="Open Sans" w:hAnsi="Open Sans" w:cs="Open Sans"/>
           <w:lang w:val="en-US"/>
         </w:rPr>
-        <w:t xml:space="preserve">Roslyn: </w:t>
-      </w:r>
-      <w:proofErr w:type="spellStart"/>
-      <w:r>
-        <w:rPr>
-          <w:rFonts w:ascii="Open Sans" w:hAnsi="Open Sans" w:cs="Open Sans"/>
-          <w:lang w:val="en-US"/>
-        </w:rPr>
-        <w:t>StyleCop</w:t>
-      </w:r>
-      <w:proofErr w:type="spellEnd"/>
-      <w:r>
-        <w:rPr>
-          <w:rFonts w:ascii="Open Sans" w:hAnsi="Open Sans" w:cs="Open Sans"/>
-          <w:lang w:val="en-US"/>
-        </w:rPr>
-        <w:t xml:space="preserve"> / Custom analyzers </w:t>
+        <w:t xml:space="preserve">Roslyn: StyleCop / Custom analyzers </w:t>
       </w:r>
       <w:r>
         <w:rPr>
@@ -2317,7 +2147,6 @@
         </w:rPr>
         <w:t xml:space="preserve">nit testing: </w:t>
       </w:r>
-      <w:proofErr w:type="spellStart"/>
       <w:r>
         <w:rPr>
           <w:rFonts w:ascii="Open Sans" w:hAnsi="Open Sans" w:cs="Open Sans"/>
@@ -2325,39 +2154,13 @@
         </w:rPr>
         <w:t>NUnit</w:t>
       </w:r>
-      <w:proofErr w:type="spellEnd"/>
-      <w:r>
-        <w:rPr>
-          <w:rFonts w:ascii="Open Sans" w:hAnsi="Open Sans" w:cs="Open Sans"/>
-          <w:lang w:val="en-US"/>
-        </w:rPr>
-        <w:t xml:space="preserve"> / </w:t>
-      </w:r>
-      <w:proofErr w:type="spellStart"/>
-      <w:r>
-        <w:rPr>
-          <w:rFonts w:ascii="Open Sans" w:hAnsi="Open Sans" w:cs="Open Sans"/>
-          <w:lang w:val="en-US"/>
-        </w:rPr>
-        <w:t>MSTest</w:t>
-      </w:r>
-      <w:proofErr w:type="spellEnd"/>
-      <w:r>
-        <w:rPr>
-          <w:rFonts w:ascii="Open Sans" w:hAnsi="Open Sans" w:cs="Open Sans"/>
-          <w:lang w:val="en-US"/>
-        </w:rPr>
-        <w:t xml:space="preserve"> / </w:t>
-      </w:r>
-      <w:proofErr w:type="spellStart"/>
-      <w:r>
-        <w:rPr>
-          <w:rFonts w:ascii="Open Sans" w:hAnsi="Open Sans" w:cs="Open Sans"/>
-          <w:lang w:val="en-US"/>
-        </w:rPr>
-        <w:t>xUnit</w:t>
-      </w:r>
-      <w:proofErr w:type="spellEnd"/>
+      <w:r>
+        <w:rPr>
+          <w:rFonts w:ascii="Open Sans" w:hAnsi="Open Sans" w:cs="Open Sans"/>
+          <w:lang w:val="en-US"/>
+        </w:rPr>
+        <w:t xml:space="preserve"> / MSTest / xUnit</w:t>
+      </w:r>
     </w:p>
     <w:p>
       <w:pPr>
@@ -2391,33 +2194,8 @@
           <w:rFonts w:ascii="Open Sans" w:hAnsi="Open Sans" w:cs="Open Sans"/>
           <w:lang w:val="en-US"/>
         </w:rPr>
-        <w:t xml:space="preserve">Integration / Component testing: </w:t>
-      </w:r>
-      <w:proofErr w:type="spellStart"/>
-      <w:r>
-        <w:rPr>
-          <w:rFonts w:ascii="Open Sans" w:hAnsi="Open Sans" w:cs="Open Sans"/>
-          <w:lang w:val="en-US"/>
-        </w:rPr>
-        <w:t>BDDfy</w:t>
-      </w:r>
-      <w:proofErr w:type="spellEnd"/>
-      <w:r>
-        <w:rPr>
-          <w:rFonts w:ascii="Open Sans" w:hAnsi="Open Sans" w:cs="Open Sans"/>
-          <w:lang w:val="en-US"/>
-        </w:rPr>
-        <w:t xml:space="preserve"> / </w:t>
-      </w:r>
-      <w:proofErr w:type="spellStart"/>
-      <w:r>
-        <w:rPr>
-          <w:rFonts w:ascii="Open Sans" w:hAnsi="Open Sans" w:cs="Open Sans"/>
-          <w:lang w:val="en-US"/>
-        </w:rPr>
-        <w:t>SpecFlow</w:t>
-      </w:r>
-      <w:proofErr w:type="spellEnd"/>
+        <w:t>Integration / Component testing: BDDfy / SpecFlow</w:t>
+      </w:r>
     </w:p>
     <w:p>
       <w:pPr>
@@ -2474,7 +2252,13 @@
         </w:rPr>
         <w:t xml:space="preserve">: </w:t>
       </w:r>
-      <w:proofErr w:type="spellStart"/>
+      <w:r>
+        <w:rPr>
+          <w:rFonts w:ascii="Open Sans" w:hAnsi="Open Sans" w:cs="Open Sans"/>
+          <w:lang w:val="en-US"/>
+        </w:rPr>
+        <w:t xml:space="preserve">NSubstitute, </w:t>
+      </w:r>
       <w:r>
         <w:rPr>
           <w:rFonts w:ascii="Open Sans" w:hAnsi="Open Sans" w:cs="Open Sans"/>
@@ -2482,39 +2266,13 @@
         </w:rPr>
         <w:t>Moq</w:t>
       </w:r>
-      <w:proofErr w:type="spellEnd"/>
-      <w:r>
-        <w:rPr>
-          <w:rFonts w:ascii="Open Sans" w:hAnsi="Open Sans" w:cs="Open Sans"/>
-          <w:lang w:val="en-US"/>
-        </w:rPr>
-        <w:t xml:space="preserve"> / </w:t>
-      </w:r>
-      <w:proofErr w:type="spellStart"/>
-      <w:r>
-        <w:rPr>
-          <w:rFonts w:ascii="Open Sans" w:hAnsi="Open Sans" w:cs="Open Sans"/>
-          <w:lang w:val="en-US"/>
-        </w:rPr>
-        <w:t>NMock</w:t>
-      </w:r>
-      <w:proofErr w:type="spellEnd"/>
-      <w:r>
-        <w:rPr>
-          <w:rFonts w:ascii="Open Sans" w:hAnsi="Open Sans" w:cs="Open Sans"/>
-          <w:lang w:val="en-US"/>
-        </w:rPr>
-        <w:t xml:space="preserve"> / </w:t>
-      </w:r>
-      <w:proofErr w:type="spellStart"/>
-      <w:r>
-        <w:rPr>
-          <w:rFonts w:ascii="Open Sans" w:hAnsi="Open Sans" w:cs="Open Sans"/>
-          <w:lang w:val="en-US"/>
-        </w:rPr>
-        <w:t>RhinoMocks</w:t>
-      </w:r>
-      <w:proofErr w:type="spellEnd"/>
+      <w:r>
+        <w:rPr>
+          <w:rFonts w:ascii="Open Sans" w:hAnsi="Open Sans" w:cs="Open Sans"/>
+          <w:lang w:val="en-US"/>
+        </w:rPr>
+        <w:t xml:space="preserve"> / NMock / RhinoMocks</w:t>
+      </w:r>
     </w:p>
     <w:p>
       <w:pPr>
@@ -2571,38 +2329,20 @@
         </w:rPr>
         <w:t xml:space="preserve">: </w:t>
       </w:r>
-      <w:proofErr w:type="spellStart"/>
-      <w:r>
-        <w:rPr>
-          <w:rFonts w:ascii="Open Sans" w:hAnsi="Open Sans" w:cs="Open Sans"/>
-          <w:lang w:val="en-US"/>
-        </w:rPr>
-        <w:t>FluentAssertions</w:t>
-      </w:r>
-      <w:proofErr w:type="spellEnd"/>
-      <w:r>
-        <w:rPr>
-          <w:rFonts w:ascii="Open Sans" w:hAnsi="Open Sans" w:cs="Open Sans"/>
-          <w:lang w:val="en-US"/>
-        </w:rPr>
-        <w:t xml:space="preserve"> </w:t>
-      </w:r>
-      <w:r>
-        <w:rPr>
-          <w:rFonts w:ascii="Open Sans" w:hAnsi="Open Sans" w:cs="Open Sans"/>
-          <w:lang w:val="en-US"/>
-        </w:rPr>
-        <w:t xml:space="preserve">/ </w:t>
-      </w:r>
-      <w:proofErr w:type="spellStart"/>
-      <w:r>
-        <w:rPr>
-          <w:rFonts w:ascii="Open Sans" w:hAnsi="Open Sans" w:cs="Open Sans"/>
-          <w:lang w:val="en-US"/>
-        </w:rPr>
-        <w:t>Shouldly</w:t>
-      </w:r>
-      <w:proofErr w:type="spellEnd"/>
+      <w:r>
+        <w:rPr>
+          <w:rFonts w:ascii="Open Sans" w:hAnsi="Open Sans" w:cs="Open Sans"/>
+          <w:lang w:val="en-US"/>
+        </w:rPr>
+        <w:t xml:space="preserve">FluentAssertions </w:t>
+      </w:r>
+      <w:r>
+        <w:rPr>
+          <w:rFonts w:ascii="Open Sans" w:hAnsi="Open Sans" w:cs="Open Sans"/>
+          <w:lang w:val="en-US"/>
+        </w:rPr>
+        <w:t>/ Shouldly</w:t>
+      </w:r>
     </w:p>
     <w:p>
       <w:pPr>
@@ -2679,23 +2419,7 @@
           <w:rFonts w:ascii="Open Sans" w:hAnsi="Open Sans" w:cs="Open Sans"/>
           <w:lang w:val="en-US"/>
         </w:rPr>
-        <w:t xml:space="preserve"> JIRA / Bitbucket / </w:t>
-      </w:r>
-      <w:proofErr w:type="spellStart"/>
-      <w:r>
-        <w:rPr>
-          <w:rFonts w:ascii="Open Sans" w:hAnsi="Open Sans" w:cs="Open Sans"/>
-          <w:lang w:val="en-US"/>
-        </w:rPr>
-        <w:t>FishEye</w:t>
-      </w:r>
-      <w:proofErr w:type="spellEnd"/>
-      <w:r>
-        <w:rPr>
-          <w:rFonts w:ascii="Open Sans" w:hAnsi="Open Sans" w:cs="Open Sans"/>
-          <w:lang w:val="en-US"/>
-        </w:rPr>
-        <w:t xml:space="preserve"> + Crucible / Bamboo / Confluence / HipChat </w:t>
+        <w:t xml:space="preserve"> JIRA / Bitbucket / FishEye + Crucible / Bamboo / Confluence / HipChat </w:t>
       </w:r>
     </w:p>
     <w:p>
@@ -2736,33 +2460,8 @@
           <w:rFonts w:ascii="Open Sans" w:hAnsi="Open Sans" w:cs="Open Sans"/>
           <w:lang w:val="en-US"/>
         </w:rPr>
-        <w:t xml:space="preserve"> / </w:t>
-      </w:r>
-      <w:proofErr w:type="spellStart"/>
-      <w:r>
-        <w:rPr>
-          <w:rFonts w:ascii="Open Sans" w:hAnsi="Open Sans" w:cs="Open Sans"/>
-          <w:lang w:val="en-US"/>
-        </w:rPr>
-        <w:t>YouTrack</w:t>
-      </w:r>
-      <w:proofErr w:type="spellEnd"/>
-      <w:r>
-        <w:rPr>
-          <w:rFonts w:ascii="Open Sans" w:hAnsi="Open Sans" w:cs="Open Sans"/>
-          <w:lang w:val="en-US"/>
-        </w:rPr>
-        <w:t xml:space="preserve"> / </w:t>
-      </w:r>
-      <w:proofErr w:type="spellStart"/>
-      <w:r>
-        <w:rPr>
-          <w:rFonts w:ascii="Open Sans" w:hAnsi="Open Sans" w:cs="Open Sans"/>
-          <w:lang w:val="en-US"/>
-        </w:rPr>
-        <w:t>Upsource</w:t>
-      </w:r>
-      <w:proofErr w:type="spellEnd"/>
+        <w:t xml:space="preserve"> / YouTrack / Upsource</w:t>
+      </w:r>
       <w:r>
         <w:rPr>
           <w:rFonts w:ascii="Open Sans" w:hAnsi="Open Sans" w:cs="Open Sans"/>
@@ -2893,6 +2592,13 @@
           <w:rFonts w:ascii="Open Sans" w:hAnsi="Open Sans" w:cs="Open Sans"/>
           <w:lang w:val="en-US"/>
         </w:rPr>
+        <w:t>/2019</w:t>
+      </w:r>
+      <w:r>
+        <w:rPr>
+          <w:rFonts w:ascii="Open Sans" w:hAnsi="Open Sans" w:cs="Open Sans"/>
+          <w:lang w:val="en-US"/>
+        </w:rPr>
         <w:t xml:space="preserve"> (C#/C++)</w:t>
       </w:r>
       <w:r>
@@ -2900,24 +2606,15 @@
           <w:rFonts w:ascii="Open Sans" w:hAnsi="Open Sans" w:cs="Open Sans"/>
           <w:lang w:val="en-US"/>
         </w:rPr>
-        <w:t>,</w:t>
-      </w:r>
-      <w:r>
-        <w:rPr>
-          <w:rFonts w:ascii="Open Sans" w:hAnsi="Open Sans" w:cs="Open Sans"/>
-          <w:lang w:val="en-US"/>
-        </w:rPr>
-        <w:t xml:space="preserve"> </w:t>
-      </w:r>
-      <w:proofErr w:type="spellStart"/>
-      <w:r>
-        <w:rPr>
-          <w:rFonts w:ascii="Open Sans" w:hAnsi="Open Sans" w:cs="Open Sans"/>
-          <w:lang w:val="en-US"/>
-        </w:rPr>
-        <w:t>MSBuild</w:t>
-      </w:r>
-      <w:proofErr w:type="spellEnd"/>
+        <w:t>, MSBuild</w:t>
+      </w:r>
+      <w:r>
+        <w:rPr>
+          <w:rFonts w:ascii="Open Sans" w:hAnsi="Open Sans" w:cs="Open Sans"/>
+          <w:lang w:val="en-US"/>
+        </w:rPr>
+        <w:t>/dotnet CLI</w:t>
+      </w:r>
       <w:r>
         <w:rPr>
           <w:rFonts w:ascii="Open Sans" w:hAnsi="Open Sans" w:cs="Open Sans"/>
@@ -2930,7 +2627,14 @@
           <w:rFonts w:ascii="Open Sans" w:hAnsi="Open Sans" w:cs="Open Sans"/>
           <w:lang w:val="en-US"/>
         </w:rPr>
-        <w:t>, VS online</w:t>
+        <w:t>, VS</w:t>
+      </w:r>
+      <w:r>
+        <w:rPr>
+          <w:rFonts w:ascii="Open Sans" w:hAnsi="Open Sans" w:cs="Open Sans"/>
+          <w:lang w:val="en-US"/>
+        </w:rPr>
+        <w:t xml:space="preserve"> Code</w:t>
       </w:r>
     </w:p>
     <w:p>
@@ -2957,65 +2661,15 @@
           <w:rFonts w:ascii="Open Sans" w:hAnsi="Open Sans" w:cs="Open Sans"/>
           <w:lang w:val="en-US"/>
         </w:rPr>
-        <w:t xml:space="preserve">ReSharper, </w:t>
-      </w:r>
-      <w:proofErr w:type="spellStart"/>
-      <w:r>
-        <w:rPr>
-          <w:rFonts w:ascii="Open Sans" w:hAnsi="Open Sans" w:cs="Open Sans"/>
-          <w:lang w:val="en-US"/>
-        </w:rPr>
-        <w:t>dotTrace</w:t>
-      </w:r>
-      <w:proofErr w:type="spellEnd"/>
-      <w:r>
-        <w:rPr>
-          <w:rFonts w:ascii="Open Sans" w:hAnsi="Open Sans" w:cs="Open Sans"/>
-          <w:lang w:val="en-US"/>
-        </w:rPr>
-        <w:t xml:space="preserve">, </w:t>
-      </w:r>
-      <w:proofErr w:type="spellStart"/>
-      <w:r>
-        <w:rPr>
-          <w:rFonts w:ascii="Open Sans" w:hAnsi="Open Sans" w:cs="Open Sans"/>
-          <w:lang w:val="en-US"/>
-        </w:rPr>
-        <w:t>dotPeek</w:t>
-      </w:r>
-      <w:proofErr w:type="spellEnd"/>
-      <w:r>
-        <w:rPr>
-          <w:rFonts w:ascii="Open Sans" w:hAnsi="Open Sans" w:cs="Open Sans"/>
-          <w:lang w:val="en-US"/>
-        </w:rPr>
-        <w:t xml:space="preserve">, </w:t>
-      </w:r>
-      <w:proofErr w:type="spellStart"/>
-      <w:r>
-        <w:rPr>
-          <w:rFonts w:ascii="Open Sans" w:hAnsi="Open Sans" w:cs="Open Sans"/>
-          <w:lang w:val="en-US"/>
-        </w:rPr>
-        <w:t>dotCover</w:t>
-      </w:r>
-      <w:proofErr w:type="spellEnd"/>
-      <w:r>
-        <w:rPr>
-          <w:rFonts w:ascii="Open Sans" w:hAnsi="Open Sans" w:cs="Open Sans"/>
-          <w:lang w:val="en-US"/>
-        </w:rPr>
-        <w:t xml:space="preserve">, </w:t>
-      </w:r>
-      <w:proofErr w:type="spellStart"/>
-      <w:r>
-        <w:rPr>
-          <w:rFonts w:ascii="Open Sans" w:hAnsi="Open Sans" w:cs="Open Sans"/>
-          <w:lang w:val="en-US"/>
-        </w:rPr>
-        <w:t>dotMemory</w:t>
-      </w:r>
-      <w:proofErr w:type="spellEnd"/>
+        <w:t>ReSharper, dotTrace</w:t>
+      </w:r>
+      <w:r>
+        <w:rPr>
+          <w:rFonts w:ascii="Open Sans" w:hAnsi="Open Sans" w:cs="Open Sans"/>
+          <w:lang w:val="en-US"/>
+        </w:rPr>
+        <w:t>, dotPeek, dotCover, dotMemory</w:t>
+      </w:r>
       <w:r>
         <w:rPr>
           <w:rFonts w:ascii="Open Sans" w:hAnsi="Open Sans" w:cs="Open Sans"/>
@@ -3111,21 +2765,23 @@
           <w:rFonts w:ascii="Open Sans" w:hAnsi="Open Sans" w:cs="Open Sans"/>
           <w:lang w:val="en-US"/>
         </w:rPr>
-        <w:t>October 2017 – Present (</w:t>
-      </w:r>
-      <w:r>
-        <w:rPr>
-          <w:rFonts w:ascii="Open Sans" w:hAnsi="Open Sans" w:cs="Open Sans"/>
-          <w:lang w:val="en-US"/>
-        </w:rPr>
-        <w:t>10</w:t>
-      </w:r>
-      <w:r>
-        <w:rPr>
-          <w:rFonts w:ascii="Open Sans" w:hAnsi="Open Sans" w:cs="Open Sans"/>
-          <w:lang w:val="en-US"/>
-        </w:rPr>
-        <w:t xml:space="preserve"> months, contract)</w:t>
+        <w:t>February 201</w:t>
+      </w:r>
+      <w:r>
+        <w:rPr>
+          <w:rFonts w:ascii="Open Sans" w:hAnsi="Open Sans" w:cs="Open Sans"/>
+          <w:lang w:val="en-US"/>
+        </w:rPr>
+        <w:t>9</w:t>
+      </w:r>
+      <w:bookmarkStart w:id="0" w:name="_GoBack"/>
+      <w:bookmarkEnd w:id="0"/>
+      <w:r>
+        <w:rPr>
+          <w:rFonts w:ascii="Open Sans" w:hAnsi="Open Sans" w:cs="Open Sans"/>
+          <w:lang w:val="en-US"/>
+        </w:rPr>
+        <w:t xml:space="preserve"> – Present (5 months, contract)</w:t>
       </w:r>
     </w:p>
     <w:p>
@@ -3218,6 +2874,36 @@
       <w:pPr>
         <w:rPr>
           <w:rFonts w:ascii="Open Sans" w:hAnsi="Open Sans" w:cs="Open Sans"/>
+          <w:lang w:val="en-US"/>
+        </w:rPr>
+      </w:pPr>
+      <w:r>
+        <w:rPr>
+          <w:rFonts w:ascii="Open Sans" w:hAnsi="Open Sans" w:cs="Open Sans"/>
+          <w:lang w:val="en-US"/>
+        </w:rPr>
+        <w:t>As part of this assignment I extended the Console Pay system with the invites facility, so the Property Agents could send invites for eDDR. Once eDDR is completed by the invited tenant, payments are automatically reconciled with the records in the Gateway.</w:t>
+      </w:r>
+    </w:p>
+    <w:p>
+      <w:pPr>
+        <w:rPr>
+          <w:rFonts w:ascii="Open Sans" w:hAnsi="Open Sans" w:cs="Open Sans"/>
+          <w:lang w:val="en-US"/>
+        </w:rPr>
+      </w:pPr>
+      <w:r>
+        <w:rPr>
+          <w:rFonts w:ascii="Open Sans" w:hAnsi="Open Sans" w:cs="Open Sans"/>
+          <w:lang w:val="en-US"/>
+        </w:rPr>
+        <w:t>Invites are sent via e-mail or SMS, and also include URL shortening service integration.</w:t>
+      </w:r>
+    </w:p>
+    <w:p>
+      <w:pPr>
+        <w:rPr>
+          <w:rFonts w:ascii="Open Sans" w:hAnsi="Open Sans" w:cs="Open Sans"/>
           <w:b/>
           <w:lang w:val="en-US"/>
         </w:rPr>
@@ -3248,7 +2934,7 @@
           <w:rFonts w:ascii="Open Sans" w:hAnsi="Open Sans" w:cs="Open Sans"/>
           <w:lang w:val="en-US"/>
         </w:rPr>
-        <w:t>Console Pay development</w:t>
+        <w:t>Integration with Mailgun service (via REST, for e-mails)</w:t>
       </w:r>
     </w:p>
     <w:p>
@@ -3268,7 +2954,7 @@
           <w:rFonts w:ascii="Open Sans" w:hAnsi="Open Sans" w:cs="Open Sans"/>
           <w:lang w:val="en-US"/>
         </w:rPr>
-        <w:t>Business Analysis</w:t>
+        <w:t>Integration with Edgility service (via REST, for SMSes)</w:t>
       </w:r>
     </w:p>
     <w:p>
@@ -3288,23 +2974,81 @@
           <w:rFonts w:ascii="Open Sans" w:hAnsi="Open Sans" w:cs="Open Sans"/>
           <w:lang w:val="en-US"/>
         </w:rPr>
-        <w:t>Integration with external system (</w:t>
-      </w:r>
-      <w:proofErr w:type="spellStart"/>
-      <w:r>
-        <w:rPr>
-          <w:rFonts w:ascii="Open Sans" w:hAnsi="Open Sans" w:cs="Open Sans"/>
-          <w:lang w:val="en-US"/>
-        </w:rPr>
-        <w:t>Ezidebit</w:t>
-      </w:r>
-      <w:proofErr w:type="spellEnd"/>
-      <w:r>
-        <w:rPr>
-          <w:rFonts w:ascii="Open Sans" w:hAnsi="Open Sans" w:cs="Open Sans"/>
-          <w:lang w:val="en-US"/>
-        </w:rPr>
-        <w:t>)</w:t>
+        <w:t>Integration with Rebrandly (via REST, for URL shortening)</w:t>
+      </w:r>
+    </w:p>
+    <w:p>
+      <w:pPr>
+        <w:pStyle w:val="ListParagraph"/>
+        <w:numPr>
+          <w:ilvl w:val="0"/>
+          <w:numId w:val="27"/>
+        </w:numPr>
+        <w:rPr>
+          <w:rFonts w:ascii="Open Sans" w:hAnsi="Open Sans" w:cs="Open Sans"/>
+          <w:lang w:val="en-US"/>
+        </w:rPr>
+      </w:pPr>
+      <w:r>
+        <w:rPr>
+          <w:rFonts w:ascii="Open Sans" w:hAnsi="Open Sans" w:cs="Open Sans"/>
+          <w:lang w:val="en-US"/>
+        </w:rPr>
+        <w:t>The above has been reverse-proxied via NGINX for security reasons.</w:t>
+      </w:r>
+    </w:p>
+    <w:p>
+      <w:pPr>
+        <w:pStyle w:val="ListParagraph"/>
+        <w:numPr>
+          <w:ilvl w:val="0"/>
+          <w:numId w:val="27"/>
+        </w:numPr>
+        <w:rPr>
+          <w:rFonts w:ascii="Open Sans" w:hAnsi="Open Sans" w:cs="Open Sans"/>
+          <w:lang w:val="en-US"/>
+        </w:rPr>
+      </w:pPr>
+      <w:r>
+        <w:rPr>
+          <w:rFonts w:ascii="Open Sans" w:hAnsi="Open Sans" w:cs="Open Sans"/>
+          <w:lang w:val="en-US"/>
+        </w:rPr>
+        <w:t>Further integration with external system (via REST, Ezidebit eDDR)</w:t>
+      </w:r>
+    </w:p>
+    <w:p>
+      <w:pPr>
+        <w:pStyle w:val="ListParagraph"/>
+        <w:numPr>
+          <w:ilvl w:val="0"/>
+          <w:numId w:val="27"/>
+        </w:numPr>
+        <w:rPr>
+          <w:rFonts w:ascii="Open Sans" w:hAnsi="Open Sans" w:cs="Open Sans"/>
+          <w:lang w:val="en-US"/>
+        </w:rPr>
+      </w:pPr>
+      <w:r>
+        <w:rPr>
+          <w:rFonts w:ascii="Open Sans" w:hAnsi="Open Sans" w:cs="Open Sans"/>
+          <w:lang w:val="en-US"/>
+        </w:rPr>
+        <w:t xml:space="preserve">Assistance with ongoing </w:t>
+      </w:r>
+      <w:r>
+        <w:rPr>
+          <w:rFonts w:ascii="Open Sans" w:hAnsi="Open Sans" w:cs="Open Sans"/>
+          <w:lang w:val="en-US"/>
+        </w:rPr>
+        <w:t>Console Pay development</w:t>
+      </w:r>
+      <w:r>
+        <w:rPr>
+          <w:rFonts w:ascii="Open Sans" w:hAnsi="Open Sans" w:cs="Open Sans"/>
+          <w:lang w:val="en-US"/>
+        </w:rPr>
+        <w:t>/bugfixing</w:t>
       </w:r>
     </w:p>
     <w:p>
@@ -3396,21 +3140,12 @@
           <w:lang w:val="en-US"/>
         </w:rPr>
       </w:pPr>
-      <w:proofErr w:type="spellStart"/>
-      <w:r>
-        <w:rPr>
-          <w:rFonts w:ascii="Open Sans" w:hAnsi="Open Sans" w:cs="Open Sans"/>
-          <w:lang w:val="en-US"/>
-        </w:rPr>
-        <w:t>Ezidebit</w:t>
-      </w:r>
-      <w:proofErr w:type="spellEnd"/>
-      <w:r>
-        <w:rPr>
-          <w:rFonts w:ascii="Open Sans" w:hAnsi="Open Sans" w:cs="Open Sans"/>
-          <w:lang w:val="en-US"/>
-        </w:rPr>
-        <w:t xml:space="preserve"> API</w:t>
+      <w:r>
+        <w:rPr>
+          <w:rFonts w:ascii="Open Sans" w:hAnsi="Open Sans" w:cs="Open Sans"/>
+          <w:lang w:val="en-US"/>
+        </w:rPr>
+        <w:t>Ezidebit API</w:t>
       </w:r>
     </w:p>
     <w:p>
@@ -3447,6 +3182,988 @@
           <w:rFonts w:ascii="Open Sans" w:hAnsi="Open Sans" w:cs="Open Sans"/>
           <w:lang w:val="en-US"/>
         </w:rPr>
+        <w:t>Every successfully integration is an achievement on its own</w:t>
+      </w:r>
+      <w:r>
+        <w:rPr>
+          <w:rFonts w:ascii="Open Sans" w:hAnsi="Open Sans" w:cs="Open Sans"/>
+          <w:lang w:val="en-US"/>
+        </w:rPr>
+        <w:t>.</w:t>
+      </w:r>
+    </w:p>
+    <w:p>
+      <w:pPr>
+        <w:rPr>
+          <w:rFonts w:ascii="Open Sans" w:hAnsi="Open Sans" w:cs="Open Sans"/>
+          <w:lang w:val="en-US"/>
+        </w:rPr>
+      </w:pPr>
+    </w:p>
+    <w:p>
+      <w:pPr>
+        <w:rPr>
+          <w:rFonts w:ascii="Open Sans" w:hAnsi="Open Sans" w:cs="Open Sans"/>
+          <w:lang w:val="en-US"/>
+        </w:rPr>
+      </w:pPr>
+    </w:p>
+    <w:p>
+      <w:pPr>
+        <w:rPr>
+          <w:rFonts w:ascii="Open Sans" w:hAnsi="Open Sans" w:cs="Open Sans"/>
+          <w:lang w:val="en-US"/>
+        </w:rPr>
+      </w:pPr>
+    </w:p>
+    <w:p>
+      <w:pPr>
+        <w:rPr>
+          <w:rFonts w:ascii="Open Sans" w:hAnsi="Open Sans" w:cs="Open Sans"/>
+          <w:lang w:val="en-US"/>
+        </w:rPr>
+      </w:pPr>
+    </w:p>
+    <w:p>
+      <w:pPr>
+        <w:rPr>
+          <w:rFonts w:ascii="Open Sans" w:hAnsi="Open Sans" w:cs="Open Sans"/>
+          <w:lang w:val="en-US"/>
+        </w:rPr>
+      </w:pPr>
+      <w:r>
+        <w:rPr>
+          <w:rFonts w:ascii="Open Sans" w:hAnsi="Open Sans" w:cs="Open Sans"/>
+          <w:lang w:val="en-US"/>
+        </w:rPr>
+        <w:br w:type="page"/>
+      </w:r>
+    </w:p>
+    <w:p>
+      <w:pPr>
+        <w:rPr>
+          <w:rFonts w:ascii="Open Sans" w:hAnsi="Open Sans" w:cs="Open Sans"/>
+          <w:lang w:val="en-US"/>
+        </w:rPr>
+      </w:pPr>
+      <w:r>
+        <w:rPr>
+          <w:rFonts w:ascii="Open Sans" w:hAnsi="Open Sans" w:cs="Open Sans"/>
+          <w:lang w:val="en-US"/>
+        </w:rPr>
+        <w:lastRenderedPageBreak/>
+        <w:t>July 2018 – February 2019 (6 months, contract)</w:t>
+      </w:r>
+    </w:p>
+    <w:p>
+      <w:pPr>
+        <w:rPr>
+          <w:rFonts w:ascii="Open Sans" w:hAnsi="Open Sans" w:cs="Open Sans"/>
+          <w:lang w:val="en-US"/>
+        </w:rPr>
+      </w:pPr>
+      <w:r>
+        <w:rPr>
+          <w:rFonts w:ascii="Open Sans" w:hAnsi="Open Sans" w:cs="Open Sans"/>
+          <w:b/>
+          <w:lang w:val="en-US"/>
+        </w:rPr>
+        <w:t>Senior Software Engineer</w:t>
+      </w:r>
+      <w:r>
+        <w:rPr>
+          <w:rFonts w:ascii="Open Sans" w:hAnsi="Open Sans" w:cs="Open Sans"/>
+          <w:lang w:val="en-US"/>
+        </w:rPr>
+        <w:t xml:space="preserve"> at </w:t>
+      </w:r>
+      <w:r>
+        <w:rPr>
+          <w:rFonts w:ascii="Open Sans" w:hAnsi="Open Sans" w:cs="Open Sans"/>
+          <w:b/>
+          <w:bCs/>
+          <w:lang w:val="en-US"/>
+        </w:rPr>
+        <w:t>MPower MSL</w:t>
+      </w:r>
+      <w:r>
+        <w:rPr>
+          <w:rFonts w:ascii="Open Sans" w:hAnsi="Open Sans" w:cs="Open Sans"/>
+          <w:b/>
+          <w:bCs/>
+          <w:lang w:val="en-US"/>
+        </w:rPr>
+        <w:t xml:space="preserve"> </w:t>
+      </w:r>
+    </w:p>
+    <w:p>
+      <w:pPr>
+        <w:rPr>
+          <w:rFonts w:ascii="Open Sans" w:hAnsi="Open Sans" w:cs="Open Sans"/>
+          <w:lang w:val="en-US"/>
+        </w:rPr>
+      </w:pPr>
+      <w:hyperlink r:id="rId10" w:history="1">
+        <w:r>
+          <w:rPr>
+            <w:rStyle w:val="Hyperlink"/>
+            <w:rFonts w:ascii="Open Sans" w:hAnsi="Open Sans" w:cs="Open Sans"/>
+            <w:lang w:val="en-US"/>
+          </w:rPr>
+          <w:t>https://mpowermsl.com/</w:t>
+        </w:r>
+      </w:hyperlink>
+      <w:r>
+        <w:rPr>
+          <w:rFonts w:ascii="Open Sans" w:hAnsi="Open Sans" w:cs="Open Sans"/>
+          <w:lang w:val="en-US"/>
+        </w:rPr>
+        <w:t xml:space="preserve"> </w:t>
+      </w:r>
+    </w:p>
+    <w:p>
+      <w:pPr>
+        <w:rPr>
+          <w:rFonts w:ascii="Open Sans" w:hAnsi="Open Sans" w:cs="Open Sans"/>
+          <w:lang w:val="en-US"/>
+        </w:rPr>
+      </w:pPr>
+      <w:r>
+        <w:rPr>
+          <w:rFonts w:ascii="Open Sans" w:hAnsi="Open Sans" w:cs="Open Sans"/>
+          <w:lang w:val="en-US"/>
+        </w:rPr>
+        <w:t xml:space="preserve">MPower MSL is a global leading company in the </w:t>
+      </w:r>
+      <w:r>
+        <w:rPr>
+          <w:rFonts w:ascii="Open Sans" w:hAnsi="Open Sans" w:cs="Open Sans"/>
+          <w:lang w:val="en-US"/>
+        </w:rPr>
+        <w:t xml:space="preserve">Venue Management, Membership, and Point of Sale </w:t>
+      </w:r>
+      <w:r>
+        <w:rPr>
+          <w:rFonts w:ascii="Open Sans" w:hAnsi="Open Sans" w:cs="Open Sans"/>
+          <w:lang w:val="en-US"/>
+        </w:rPr>
+        <w:t>s</w:t>
+      </w:r>
+      <w:r>
+        <w:rPr>
+          <w:rFonts w:ascii="Open Sans" w:hAnsi="Open Sans" w:cs="Open Sans"/>
+          <w:lang w:val="en-US"/>
+        </w:rPr>
+        <w:t>oftware</w:t>
+      </w:r>
+      <w:r>
+        <w:rPr>
+          <w:rFonts w:ascii="Open Sans" w:hAnsi="Open Sans" w:cs="Open Sans"/>
+          <w:lang w:val="en-US"/>
+        </w:rPr>
+        <w:t xml:space="preserve"> sector.</w:t>
+      </w:r>
+    </w:p>
+    <w:p>
+      <w:pPr>
+        <w:rPr>
+          <w:rFonts w:ascii="Open Sans" w:hAnsi="Open Sans" w:cs="Open Sans"/>
+          <w:lang w:val="en-US"/>
+        </w:rPr>
+      </w:pPr>
+      <w:r>
+        <w:rPr>
+          <w:rFonts w:ascii="Open Sans" w:hAnsi="Open Sans" w:cs="Open Sans"/>
+          <w:lang w:val="en-US"/>
+        </w:rPr>
+        <w:t>As part of this assignment I had two major streams of work:</w:t>
+      </w:r>
+    </w:p>
+    <w:p>
+      <w:pPr>
+        <w:pStyle w:val="ListParagraph"/>
+        <w:numPr>
+          <w:ilvl w:val="0"/>
+          <w:numId w:val="28"/>
+        </w:numPr>
+        <w:rPr>
+          <w:rFonts w:ascii="Open Sans" w:hAnsi="Open Sans" w:cs="Open Sans"/>
+          <w:lang w:val="en-US"/>
+        </w:rPr>
+      </w:pPr>
+      <w:r>
+        <w:rPr>
+          <w:rFonts w:ascii="Open Sans" w:hAnsi="Open Sans" w:cs="Open Sans"/>
+          <w:lang w:val="en-US"/>
+        </w:rPr>
+        <w:t xml:space="preserve">To assess and suggest options for the Vantage software modernization, which they received as part of the </w:t>
+      </w:r>
+      <w:r>
+        <w:rPr>
+          <w:rFonts w:ascii="Open Sans" w:hAnsi="Open Sans" w:cs="Open Sans"/>
+          <w:lang w:val="en-US"/>
+        </w:rPr>
+        <w:t xml:space="preserve">Verteda </w:t>
+      </w:r>
+      <w:r>
+        <w:rPr>
+          <w:rFonts w:ascii="Open Sans" w:hAnsi="Open Sans" w:cs="Open Sans"/>
+          <w:lang w:val="en-US"/>
+        </w:rPr>
+        <w:t>acquisition.</w:t>
+      </w:r>
+    </w:p>
+    <w:p>
+      <w:pPr>
+        <w:pStyle w:val="ListParagraph"/>
+        <w:rPr>
+          <w:rFonts w:ascii="Open Sans" w:hAnsi="Open Sans" w:cs="Open Sans"/>
+          <w:lang w:val="en-US"/>
+        </w:rPr>
+      </w:pPr>
+      <w:hyperlink r:id="rId11" w:history="1">
+        <w:r>
+          <w:rPr>
+            <w:rStyle w:val="Hyperlink"/>
+            <w:rFonts w:ascii="Open Sans" w:hAnsi="Open Sans" w:cs="Open Sans"/>
+            <w:lang w:val="en-US"/>
+          </w:rPr>
+          <w:t>https://www.verteda.com/solutions/workforce-management</w:t>
+        </w:r>
+      </w:hyperlink>
+      <w:r>
+        <w:rPr>
+          <w:rFonts w:ascii="Open Sans" w:hAnsi="Open Sans" w:cs="Open Sans"/>
+          <w:lang w:val="en-US"/>
+        </w:rPr>
+        <w:t xml:space="preserve"> </w:t>
+      </w:r>
+    </w:p>
+    <w:p>
+      <w:pPr>
+        <w:pStyle w:val="ListParagraph"/>
+        <w:rPr>
+          <w:rFonts w:ascii="Open Sans" w:hAnsi="Open Sans" w:cs="Open Sans"/>
+          <w:lang w:val="en-US"/>
+        </w:rPr>
+      </w:pPr>
+    </w:p>
+    <w:p>
+      <w:pPr>
+        <w:pStyle w:val="ListParagraph"/>
+        <w:rPr>
+          <w:rFonts w:ascii="Open Sans" w:hAnsi="Open Sans" w:cs="Open Sans"/>
+          <w:lang w:val="en-US"/>
+        </w:rPr>
+      </w:pPr>
+      <w:r>
+        <w:rPr>
+          <w:rFonts w:ascii="Open Sans" w:hAnsi="Open Sans" w:cs="Open Sans"/>
+          <w:lang w:val="en-US"/>
+        </w:rPr>
+        <w:t>Verteda is a workforce management system with a rich feature set, however it was created 20 years ago, and uses partially decommissioned technology stack (C++, COM, Remoting). As part of this work stream, I created a prototype that was able to communicate with existing legacy software and exposed web API (ASP.NET) which was used by the modern web user interface (Angular 6). The communication held two ways, i.e. any changes made in the legacy system were propagated into modern UI and vice versa (via SignalR).</w:t>
+      </w:r>
+    </w:p>
+    <w:p>
+      <w:pPr>
+        <w:pStyle w:val="ListParagraph"/>
+        <w:rPr>
+          <w:rFonts w:ascii="Open Sans" w:hAnsi="Open Sans" w:cs="Open Sans"/>
+          <w:lang w:val="en-US"/>
+        </w:rPr>
+      </w:pPr>
+    </w:p>
+    <w:p>
+      <w:pPr>
+        <w:pStyle w:val="ListParagraph"/>
+        <w:numPr>
+          <w:ilvl w:val="0"/>
+          <w:numId w:val="28"/>
+        </w:numPr>
+        <w:rPr>
+          <w:rFonts w:ascii="Open Sans" w:hAnsi="Open Sans" w:cs="Open Sans"/>
+          <w:lang w:val="en-US"/>
+        </w:rPr>
+      </w:pPr>
+      <w:r>
+        <w:rPr>
+          <w:rFonts w:ascii="Open Sans" w:hAnsi="Open Sans" w:cs="Open Sans"/>
+          <w:lang w:val="en-US"/>
+        </w:rPr>
+        <w:t>To modernize and convert existing SOAP APIs into REST API</w:t>
+      </w:r>
+    </w:p>
+    <w:p>
+      <w:pPr>
+        <w:pStyle w:val="ListParagraph"/>
+        <w:rPr>
+          <w:rFonts w:ascii="Open Sans" w:hAnsi="Open Sans" w:cs="Open Sans"/>
+          <w:lang w:val="en-US"/>
+        </w:rPr>
+      </w:pPr>
+    </w:p>
+    <w:p>
+      <w:pPr>
+        <w:pStyle w:val="ListParagraph"/>
+        <w:rPr>
+          <w:rFonts w:ascii="Open Sans" w:hAnsi="Open Sans" w:cs="Open Sans"/>
+          <w:lang w:val="en-US"/>
+        </w:rPr>
+      </w:pPr>
+      <w:r>
+        <w:rPr>
+          <w:rFonts w:ascii="Open Sans" w:hAnsi="Open Sans" w:cs="Open Sans"/>
+          <w:lang w:val="en-US"/>
+        </w:rPr>
+        <w:t xml:space="preserve">As part of their ongoing business, MPower MSL offers API access for Point-of-Sale management. This API exists in the form of SOAP and serves as an adapter for downstream SOAP APIs (like SwiftPOS/InfogenesisPOS). </w:t>
+      </w:r>
+    </w:p>
+    <w:p>
+      <w:pPr>
+        <w:pStyle w:val="ListParagraph"/>
+        <w:rPr>
+          <w:rFonts w:ascii="Open Sans" w:hAnsi="Open Sans" w:cs="Open Sans"/>
+          <w:lang w:val="en-US"/>
+        </w:rPr>
+      </w:pPr>
+      <w:r>
+        <w:rPr>
+          <w:rFonts w:ascii="Open Sans" w:hAnsi="Open Sans" w:cs="Open Sans"/>
+          <w:lang w:val="en-US"/>
+        </w:rPr>
+        <w:t xml:space="preserve">An implementation of these adapters was extracted into separate modules; single </w:t>
+      </w:r>
+      <w:r>
+        <w:rPr>
+          <w:rFonts w:ascii="Open Sans" w:hAnsi="Open Sans" w:cs="Open Sans"/>
+          <w:lang w:val="en-US"/>
+        </w:rPr>
+        <w:t>target framework (.NET) was replaced by multiple target frameworks (.NET/.NET Standard). As a result of this refactoring, the new REST API is now hosted using ASP.NET Core with all existing implementations in place.</w:t>
+      </w:r>
+    </w:p>
+    <w:p>
+      <w:pPr>
+        <w:rPr>
+          <w:rFonts w:ascii="Open Sans" w:hAnsi="Open Sans" w:cs="Open Sans"/>
+          <w:b/>
+          <w:lang w:val="en-US"/>
+        </w:rPr>
+      </w:pPr>
+      <w:r>
+        <w:rPr>
+          <w:rFonts w:ascii="Open Sans" w:hAnsi="Open Sans" w:cs="Open Sans"/>
+          <w:b/>
+          <w:lang w:val="en-US"/>
+        </w:rPr>
+        <w:t>Contribution</w:t>
+      </w:r>
+    </w:p>
+    <w:p>
+      <w:pPr>
+        <w:pStyle w:val="ListParagraph"/>
+        <w:numPr>
+          <w:ilvl w:val="0"/>
+          <w:numId w:val="27"/>
+        </w:numPr>
+        <w:rPr>
+          <w:rFonts w:ascii="Open Sans" w:hAnsi="Open Sans" w:cs="Open Sans"/>
+          <w:lang w:val="en-US"/>
+        </w:rPr>
+      </w:pPr>
+      <w:r>
+        <w:rPr>
+          <w:rFonts w:ascii="Open Sans" w:hAnsi="Open Sans" w:cs="Open Sans"/>
+          <w:lang w:val="en-US"/>
+        </w:rPr>
+        <w:t>Modernized UI prototype that is bounded to the legacy system with no legacy system change (ASP.NET/Angular)</w:t>
+      </w:r>
+    </w:p>
+    <w:p>
+      <w:pPr>
+        <w:pStyle w:val="ListParagraph"/>
+        <w:numPr>
+          <w:ilvl w:val="0"/>
+          <w:numId w:val="27"/>
+        </w:numPr>
+        <w:rPr>
+          <w:rFonts w:ascii="Open Sans" w:hAnsi="Open Sans" w:cs="Open Sans"/>
+          <w:lang w:val="en-US"/>
+        </w:rPr>
+      </w:pPr>
+      <w:r>
+        <w:rPr>
+          <w:rFonts w:ascii="Open Sans" w:hAnsi="Open Sans" w:cs="Open Sans"/>
+          <w:lang w:val="en-US"/>
+        </w:rPr>
+        <w:t>SOAP API to REST API conversion, including target framework change from .NET to .NET Core</w:t>
+      </w:r>
+    </w:p>
+    <w:p>
+      <w:pPr>
+        <w:pStyle w:val="ListParagraph"/>
+        <w:numPr>
+          <w:ilvl w:val="0"/>
+          <w:numId w:val="27"/>
+        </w:numPr>
+        <w:rPr>
+          <w:rFonts w:ascii="Open Sans" w:hAnsi="Open Sans" w:cs="Open Sans"/>
+          <w:lang w:val="en-US"/>
+        </w:rPr>
+      </w:pPr>
+      <w:r>
+        <w:rPr>
+          <w:rFonts w:ascii="Open Sans" w:hAnsi="Open Sans" w:cs="Open Sans"/>
+          <w:lang w:val="en-US"/>
+        </w:rPr>
+        <w:t>Integration of all API sweets like Swagger</w:t>
+      </w:r>
+    </w:p>
+    <w:p>
+      <w:pPr>
+        <w:rPr>
+          <w:rFonts w:ascii="Open Sans" w:hAnsi="Open Sans" w:cs="Open Sans"/>
+          <w:b/>
+          <w:lang w:val="en-US"/>
+        </w:rPr>
+      </w:pPr>
+      <w:r>
+        <w:rPr>
+          <w:rFonts w:ascii="Open Sans" w:hAnsi="Open Sans" w:cs="Open Sans"/>
+          <w:b/>
+          <w:lang w:val="en-US"/>
+        </w:rPr>
+        <w:t>Technologies</w:t>
+      </w:r>
+    </w:p>
+    <w:p>
+      <w:pPr>
+        <w:pStyle w:val="ListParagraph"/>
+        <w:numPr>
+          <w:ilvl w:val="0"/>
+          <w:numId w:val="30"/>
+        </w:numPr>
+        <w:rPr>
+          <w:rFonts w:ascii="Open Sans" w:hAnsi="Open Sans" w:cs="Open Sans"/>
+          <w:lang w:val="en-US"/>
+        </w:rPr>
+      </w:pPr>
+      <w:r>
+        <w:rPr>
+          <w:rFonts w:ascii="Open Sans" w:hAnsi="Open Sans" w:cs="Open Sans"/>
+          <w:lang w:val="en-US"/>
+        </w:rPr>
+        <w:t>.NET</w:t>
+      </w:r>
+      <w:r>
+        <w:rPr>
+          <w:rFonts w:ascii="Open Sans" w:hAnsi="Open Sans" w:cs="Open Sans"/>
+          <w:lang w:val="en-US"/>
+        </w:rPr>
+        <w:t>/.NET Core</w:t>
+      </w:r>
+      <w:r>
+        <w:rPr>
+          <w:rFonts w:ascii="Open Sans" w:hAnsi="Open Sans" w:cs="Open Sans"/>
+          <w:lang w:val="en-US"/>
+        </w:rPr>
+        <w:t xml:space="preserve"> stack</w:t>
+      </w:r>
+    </w:p>
+    <w:p>
+      <w:pPr>
+        <w:pStyle w:val="ListParagraph"/>
+        <w:numPr>
+          <w:ilvl w:val="0"/>
+          <w:numId w:val="30"/>
+        </w:numPr>
+        <w:rPr>
+          <w:rFonts w:ascii="Open Sans" w:hAnsi="Open Sans" w:cs="Open Sans"/>
+          <w:lang w:val="en-US"/>
+        </w:rPr>
+      </w:pPr>
+      <w:r>
+        <w:rPr>
+          <w:rFonts w:ascii="Open Sans" w:hAnsi="Open Sans" w:cs="Open Sans"/>
+          <w:lang w:val="en-US"/>
+        </w:rPr>
+        <w:t>Angular6 / TypeScript</w:t>
+      </w:r>
+    </w:p>
+    <w:p>
+      <w:pPr>
+        <w:pStyle w:val="ListParagraph"/>
+        <w:numPr>
+          <w:ilvl w:val="0"/>
+          <w:numId w:val="30"/>
+        </w:numPr>
+        <w:rPr>
+          <w:rFonts w:ascii="Open Sans" w:hAnsi="Open Sans" w:cs="Open Sans"/>
+          <w:lang w:val="en-US"/>
+        </w:rPr>
+      </w:pPr>
+      <w:r>
+        <w:rPr>
+          <w:rFonts w:ascii="Open Sans" w:hAnsi="Open Sans" w:cs="Open Sans"/>
+          <w:lang w:val="en-US"/>
+        </w:rPr>
+        <w:t>AWS</w:t>
+      </w:r>
+      <w:r>
+        <w:rPr>
+          <w:rFonts w:ascii="Open Sans" w:hAnsi="Open Sans" w:cs="Open Sans"/>
+          <w:lang w:val="en-US"/>
+        </w:rPr>
+        <w:t>/Azure</w:t>
+      </w:r>
+    </w:p>
+    <w:p>
+      <w:pPr>
+        <w:rPr>
+          <w:rFonts w:ascii="Open Sans" w:hAnsi="Open Sans" w:cs="Open Sans"/>
+          <w:b/>
+          <w:lang w:val="en-US"/>
+        </w:rPr>
+      </w:pPr>
+      <w:r>
+        <w:rPr>
+          <w:rFonts w:ascii="Open Sans" w:hAnsi="Open Sans" w:cs="Open Sans"/>
+          <w:b/>
+          <w:lang w:val="en-US"/>
+        </w:rPr>
+        <w:t>Achievements</w:t>
+      </w:r>
+    </w:p>
+    <w:p>
+      <w:pPr>
+        <w:pStyle w:val="ListParagraph"/>
+        <w:numPr>
+          <w:ilvl w:val="0"/>
+          <w:numId w:val="28"/>
+        </w:numPr>
+        <w:rPr>
+          <w:rFonts w:ascii="Open Sans" w:hAnsi="Open Sans" w:cs="Open Sans"/>
+          <w:lang w:val="en-US"/>
+        </w:rPr>
+      </w:pPr>
+      <w:r>
+        <w:rPr>
+          <w:rFonts w:ascii="Open Sans" w:hAnsi="Open Sans" w:cs="Open Sans"/>
+          <w:lang w:val="en-US"/>
+        </w:rPr>
+        <w:t xml:space="preserve">Two-way communication pipeline: C++ </w:t>
+      </w:r>
+      <w:r>
+        <w:rPr>
+          <w:rFonts w:ascii="Open Sans" w:hAnsi="Open Sans" w:cs="Open Sans"/>
+          <w:lang w:val="en-US"/>
+        </w:rPr>
+        <w:sym w:font="Wingdings" w:char="F0F3"/>
+      </w:r>
+      <w:r>
+        <w:rPr>
+          <w:rFonts w:ascii="Open Sans" w:hAnsi="Open Sans" w:cs="Open Sans"/>
+          <w:lang w:val="en-US"/>
+        </w:rPr>
+        <w:t xml:space="preserve"> COM </w:t>
+      </w:r>
+      <w:r>
+        <w:rPr>
+          <w:rFonts w:ascii="Open Sans" w:hAnsi="Open Sans" w:cs="Open Sans"/>
+          <w:lang w:val="en-US"/>
+        </w:rPr>
+        <w:sym w:font="Wingdings" w:char="F0F3"/>
+      </w:r>
+      <w:r>
+        <w:rPr>
+          <w:rFonts w:ascii="Open Sans" w:hAnsi="Open Sans" w:cs="Open Sans"/>
+          <w:lang w:val="en-US"/>
+        </w:rPr>
+        <w:t xml:space="preserve"> .NET </w:t>
+      </w:r>
+      <w:r>
+        <w:rPr>
+          <w:rFonts w:ascii="Open Sans" w:hAnsi="Open Sans" w:cs="Open Sans"/>
+          <w:lang w:val="en-US"/>
+        </w:rPr>
+        <w:sym w:font="Wingdings" w:char="F0F3"/>
+      </w:r>
+      <w:r>
+        <w:rPr>
+          <w:rFonts w:ascii="Open Sans" w:hAnsi="Open Sans" w:cs="Open Sans"/>
+          <w:lang w:val="en-US"/>
+        </w:rPr>
+        <w:t xml:space="preserve"> Angular; quite challenging to achieve if you cannot recompile/debug the legacy software.</w:t>
+      </w:r>
+    </w:p>
+    <w:p>
+      <w:pPr>
+        <w:rPr>
+          <w:rFonts w:ascii="Open Sans" w:hAnsi="Open Sans" w:cs="Open Sans"/>
+          <w:lang w:val="en-US"/>
+        </w:rPr>
+      </w:pPr>
+    </w:p>
+    <w:p>
+      <w:pPr>
+        <w:rPr>
+          <w:rFonts w:ascii="Open Sans" w:hAnsi="Open Sans" w:cs="Open Sans"/>
+          <w:lang w:val="en-US"/>
+        </w:rPr>
+      </w:pPr>
+    </w:p>
+    <w:p>
+      <w:pPr>
+        <w:rPr>
+          <w:rFonts w:ascii="Open Sans" w:hAnsi="Open Sans" w:cs="Open Sans"/>
+          <w:lang w:val="en-US"/>
+        </w:rPr>
+      </w:pPr>
+    </w:p>
+    <w:p>
+      <w:pPr>
+        <w:rPr>
+          <w:rFonts w:ascii="Open Sans" w:hAnsi="Open Sans" w:cs="Open Sans"/>
+          <w:lang w:val="en-US"/>
+        </w:rPr>
+      </w:pPr>
+    </w:p>
+    <w:p>
+      <w:pPr>
+        <w:rPr>
+          <w:rFonts w:ascii="Open Sans" w:hAnsi="Open Sans" w:cs="Open Sans"/>
+          <w:lang w:val="en-US"/>
+        </w:rPr>
+      </w:pPr>
+      <w:r>
+        <w:rPr>
+          <w:rFonts w:ascii="Open Sans" w:hAnsi="Open Sans" w:cs="Open Sans"/>
+          <w:lang w:val="en-US"/>
+        </w:rPr>
+        <w:t xml:space="preserve">October 2017 – </w:t>
+      </w:r>
+      <w:r>
+        <w:rPr>
+          <w:rFonts w:ascii="Open Sans" w:hAnsi="Open Sans" w:cs="Open Sans"/>
+          <w:lang w:val="en-US"/>
+        </w:rPr>
+        <w:t>July 2018</w:t>
+      </w:r>
+      <w:r>
+        <w:rPr>
+          <w:rFonts w:ascii="Open Sans" w:hAnsi="Open Sans" w:cs="Open Sans"/>
+          <w:lang w:val="en-US"/>
+        </w:rPr>
+        <w:t xml:space="preserve"> (</w:t>
+      </w:r>
+      <w:r>
+        <w:rPr>
+          <w:rFonts w:ascii="Open Sans" w:hAnsi="Open Sans" w:cs="Open Sans"/>
+          <w:lang w:val="en-US"/>
+        </w:rPr>
+        <w:t>10</w:t>
+      </w:r>
+      <w:r>
+        <w:rPr>
+          <w:rFonts w:ascii="Open Sans" w:hAnsi="Open Sans" w:cs="Open Sans"/>
+          <w:lang w:val="en-US"/>
+        </w:rPr>
+        <w:t xml:space="preserve"> months, contract)</w:t>
+      </w:r>
+    </w:p>
+    <w:p>
+      <w:pPr>
+        <w:rPr>
+          <w:rFonts w:ascii="Open Sans" w:hAnsi="Open Sans" w:cs="Open Sans"/>
+          <w:lang w:val="en-US"/>
+        </w:rPr>
+      </w:pPr>
+      <w:r>
+        <w:rPr>
+          <w:rFonts w:ascii="Open Sans" w:hAnsi="Open Sans" w:cs="Open Sans"/>
+          <w:b/>
+          <w:lang w:val="en-US"/>
+        </w:rPr>
+        <w:t>Senior Software Engineer</w:t>
+      </w:r>
+      <w:r>
+        <w:rPr>
+          <w:rFonts w:ascii="Open Sans" w:hAnsi="Open Sans" w:cs="Open Sans"/>
+          <w:lang w:val="en-US"/>
+        </w:rPr>
+        <w:t xml:space="preserve"> at </w:t>
+      </w:r>
+      <w:r>
+        <w:rPr>
+          <w:rFonts w:ascii="Open Sans" w:hAnsi="Open Sans" w:cs="Open Sans"/>
+          <w:b/>
+          <w:lang w:val="en-US"/>
+        </w:rPr>
+        <w:t xml:space="preserve">Console Group </w:t>
+      </w:r>
+    </w:p>
+    <w:p>
+      <w:pPr>
+        <w:rPr>
+          <w:rFonts w:ascii="Open Sans" w:hAnsi="Open Sans" w:cs="Open Sans"/>
+          <w:lang w:val="en-US"/>
+        </w:rPr>
+      </w:pPr>
+      <w:hyperlink r:id="rId12" w:history="1">
+        <w:r>
+          <w:rPr>
+            <w:rStyle w:val="Hyperlink"/>
+            <w:rFonts w:ascii="Open Sans" w:hAnsi="Open Sans" w:cs="Open Sans"/>
+            <w:lang w:val="en-US"/>
+          </w:rPr>
+          <w:t>https://www.console.com.au/consolepay</w:t>
+        </w:r>
+      </w:hyperlink>
+      <w:r>
+        <w:rPr>
+          <w:rFonts w:ascii="Open Sans" w:hAnsi="Open Sans" w:cs="Open Sans"/>
+          <w:lang w:val="en-US"/>
+        </w:rPr>
+        <w:t xml:space="preserve"> </w:t>
+      </w:r>
+    </w:p>
+    <w:p>
+      <w:pPr>
+        <w:rPr>
+          <w:rFonts w:ascii="Open Sans" w:hAnsi="Open Sans" w:cs="Open Sans"/>
+          <w:lang w:val="en-US"/>
+        </w:rPr>
+      </w:pPr>
+      <w:r>
+        <w:rPr>
+          <w:rFonts w:ascii="Open Sans" w:hAnsi="Open Sans" w:cs="Open Sans"/>
+          <w:lang w:val="en-US"/>
+        </w:rPr>
+        <w:t>Console Gateway is property management software that supports property managers in managing their portfolios from end-to-end. It handles a mix of residential, commercial and holiday letting all in the one trust accounting database.</w:t>
+      </w:r>
+    </w:p>
+    <w:p>
+      <w:pPr>
+        <w:rPr>
+          <w:rFonts w:ascii="Open Sans" w:hAnsi="Open Sans" w:cs="Open Sans"/>
+          <w:lang w:val="en-US"/>
+        </w:rPr>
+      </w:pPr>
+      <w:r>
+        <w:rPr>
+          <w:rFonts w:ascii="Open Sans" w:hAnsi="Open Sans" w:cs="Open Sans"/>
+          <w:lang w:val="en-US"/>
+        </w:rPr>
+        <w:t>Console Pay is an automated payments capability that will provide Principals, Property Managers, property owners and tenants with a range of benefits. Console Pay can streamline agency rent receipting processes by giving the power to automate cash flow for landlords and provide convenience for tenants.</w:t>
+      </w:r>
+    </w:p>
+    <w:p>
+      <w:pPr>
+        <w:rPr>
+          <w:rFonts w:ascii="Open Sans" w:hAnsi="Open Sans" w:cs="Open Sans"/>
+          <w:b/>
+          <w:lang w:val="en-US"/>
+        </w:rPr>
+      </w:pPr>
+      <w:r>
+        <w:rPr>
+          <w:rFonts w:ascii="Open Sans" w:hAnsi="Open Sans" w:cs="Open Sans"/>
+          <w:b/>
+          <w:lang w:val="en-US"/>
+        </w:rPr>
+        <w:t>Contribution</w:t>
+      </w:r>
+    </w:p>
+    <w:p>
+      <w:pPr>
+        <w:pStyle w:val="ListParagraph"/>
+        <w:numPr>
+          <w:ilvl w:val="0"/>
+          <w:numId w:val="27"/>
+        </w:numPr>
+        <w:rPr>
+          <w:rFonts w:ascii="Open Sans" w:hAnsi="Open Sans" w:cs="Open Sans"/>
+          <w:lang w:val="en-US"/>
+        </w:rPr>
+      </w:pPr>
+      <w:r>
+        <w:rPr>
+          <w:rFonts w:ascii="Open Sans" w:hAnsi="Open Sans" w:cs="Open Sans"/>
+          <w:lang w:val="en-US"/>
+        </w:rPr>
+        <w:t>Console Pay development</w:t>
+      </w:r>
+    </w:p>
+    <w:p>
+      <w:pPr>
+        <w:pStyle w:val="ListParagraph"/>
+        <w:numPr>
+          <w:ilvl w:val="0"/>
+          <w:numId w:val="27"/>
+        </w:numPr>
+        <w:rPr>
+          <w:rFonts w:ascii="Open Sans" w:hAnsi="Open Sans" w:cs="Open Sans"/>
+          <w:lang w:val="en-US"/>
+        </w:rPr>
+      </w:pPr>
+      <w:r>
+        <w:rPr>
+          <w:rFonts w:ascii="Open Sans" w:hAnsi="Open Sans" w:cs="Open Sans"/>
+          <w:lang w:val="en-US"/>
+        </w:rPr>
+        <w:t>Business Analysis</w:t>
+      </w:r>
+    </w:p>
+    <w:p>
+      <w:pPr>
+        <w:pStyle w:val="ListParagraph"/>
+        <w:numPr>
+          <w:ilvl w:val="0"/>
+          <w:numId w:val="27"/>
+        </w:numPr>
+        <w:rPr>
+          <w:rFonts w:ascii="Open Sans" w:hAnsi="Open Sans" w:cs="Open Sans"/>
+          <w:lang w:val="en-US"/>
+        </w:rPr>
+      </w:pPr>
+      <w:r>
+        <w:rPr>
+          <w:rFonts w:ascii="Open Sans" w:hAnsi="Open Sans" w:cs="Open Sans"/>
+          <w:lang w:val="en-US"/>
+        </w:rPr>
+        <w:t>Integration with external system (Ezidebit)</w:t>
+      </w:r>
+    </w:p>
+    <w:p>
+      <w:pPr>
+        <w:rPr>
+          <w:rFonts w:ascii="Open Sans" w:hAnsi="Open Sans" w:cs="Open Sans"/>
+          <w:b/>
+          <w:lang w:val="en-US"/>
+        </w:rPr>
+      </w:pPr>
+      <w:r>
+        <w:rPr>
+          <w:rFonts w:ascii="Open Sans" w:hAnsi="Open Sans" w:cs="Open Sans"/>
+          <w:b/>
+          <w:lang w:val="en-US"/>
+        </w:rPr>
+        <w:t>Technologies</w:t>
+      </w:r>
+    </w:p>
+    <w:p>
+      <w:pPr>
+        <w:pStyle w:val="ListParagraph"/>
+        <w:numPr>
+          <w:ilvl w:val="0"/>
+          <w:numId w:val="30"/>
+        </w:numPr>
+        <w:rPr>
+          <w:rFonts w:ascii="Open Sans" w:hAnsi="Open Sans" w:cs="Open Sans"/>
+          <w:lang w:val="en-US"/>
+        </w:rPr>
+      </w:pPr>
+      <w:r>
+        <w:rPr>
+          <w:rFonts w:ascii="Open Sans" w:hAnsi="Open Sans" w:cs="Open Sans"/>
+          <w:lang w:val="en-US"/>
+        </w:rPr>
+        <w:t>.NET stack: 4.7+, WPF</w:t>
+      </w:r>
+    </w:p>
+    <w:p>
+      <w:pPr>
+        <w:pStyle w:val="ListParagraph"/>
+        <w:numPr>
+          <w:ilvl w:val="0"/>
+          <w:numId w:val="30"/>
+        </w:numPr>
+        <w:rPr>
+          <w:rFonts w:ascii="Open Sans" w:hAnsi="Open Sans" w:cs="Open Sans"/>
+          <w:lang w:val="en-US"/>
+        </w:rPr>
+      </w:pPr>
+      <w:r>
+        <w:rPr>
+          <w:rFonts w:ascii="Open Sans" w:hAnsi="Open Sans" w:cs="Open Sans"/>
+          <w:lang w:val="en-US"/>
+        </w:rPr>
+        <w:t>Kibana</w:t>
+      </w:r>
+    </w:p>
+    <w:p>
+      <w:pPr>
+        <w:pStyle w:val="ListParagraph"/>
+        <w:numPr>
+          <w:ilvl w:val="0"/>
+          <w:numId w:val="30"/>
+        </w:numPr>
+        <w:rPr>
+          <w:rFonts w:ascii="Open Sans" w:hAnsi="Open Sans" w:cs="Open Sans"/>
+          <w:lang w:val="en-US"/>
+        </w:rPr>
+      </w:pPr>
+      <w:r>
+        <w:rPr>
+          <w:rFonts w:ascii="Open Sans" w:hAnsi="Open Sans" w:cs="Open Sans"/>
+          <w:lang w:val="en-US"/>
+        </w:rPr>
+        <w:t>AWS</w:t>
+      </w:r>
+    </w:p>
+    <w:p>
+      <w:pPr>
+        <w:pStyle w:val="ListParagraph"/>
+        <w:numPr>
+          <w:ilvl w:val="0"/>
+          <w:numId w:val="30"/>
+        </w:numPr>
+        <w:rPr>
+          <w:rFonts w:ascii="Open Sans" w:hAnsi="Open Sans" w:cs="Open Sans"/>
+          <w:lang w:val="en-US"/>
+        </w:rPr>
+      </w:pPr>
+      <w:r>
+        <w:rPr>
+          <w:rFonts w:ascii="Open Sans" w:hAnsi="Open Sans" w:cs="Open Sans"/>
+          <w:lang w:val="en-US"/>
+        </w:rPr>
+        <w:t>Ezidebit API</w:t>
+      </w:r>
+    </w:p>
+    <w:p>
+      <w:pPr>
+        <w:rPr>
+          <w:rFonts w:ascii="Open Sans" w:hAnsi="Open Sans" w:cs="Open Sans"/>
+          <w:b/>
+          <w:lang w:val="en-US"/>
+        </w:rPr>
+      </w:pPr>
+      <w:r>
+        <w:rPr>
+          <w:rFonts w:ascii="Open Sans" w:hAnsi="Open Sans" w:cs="Open Sans"/>
+          <w:b/>
+          <w:lang w:val="en-US"/>
+        </w:rPr>
+        <w:t>Achievements</w:t>
+      </w:r>
+    </w:p>
+    <w:p>
+      <w:pPr>
+        <w:pStyle w:val="ListParagraph"/>
+        <w:numPr>
+          <w:ilvl w:val="0"/>
+          <w:numId w:val="28"/>
+        </w:numPr>
+        <w:rPr>
+          <w:rFonts w:ascii="Open Sans" w:hAnsi="Open Sans" w:cs="Open Sans"/>
+          <w:lang w:val="en-US"/>
+        </w:rPr>
+      </w:pPr>
+      <w:r>
+        <w:rPr>
+          <w:rFonts w:ascii="Open Sans" w:hAnsi="Open Sans" w:cs="Open Sans"/>
+          <w:lang w:val="en-US"/>
+        </w:rPr>
         <w:t>Introduced solely developed UI framework to ease UX development.</w:t>
       </w:r>
     </w:p>
@@ -3527,7 +4244,7 @@
           <w:lang w:val="en-US"/>
         </w:rPr>
       </w:pPr>
-      <w:hyperlink r:id="rId10" w:history="1">
+      <w:hyperlink r:id="rId13" w:history="1">
         <w:r>
           <w:rPr>
             <w:rStyle w:val="Hyperlink"/>
@@ -3877,7 +4594,7 @@
           <w:lang w:val="en-US"/>
         </w:rPr>
       </w:pPr>
-      <w:hyperlink r:id="rId11" w:history="1">
+      <w:hyperlink r:id="rId14" w:history="1">
         <w:r>
           <w:rPr>
             <w:rStyle w:val="Hyperlink"/>
@@ -4296,7 +5013,7 @@
           <w:lang w:val="en-US"/>
         </w:rPr>
       </w:pPr>
-      <w:hyperlink r:id="rId12" w:history="1">
+      <w:hyperlink r:id="rId15" w:history="1">
         <w:r>
           <w:rPr>
             <w:rStyle w:val="Hyperlink"/>
@@ -4725,7 +5442,7 @@
         </w:rPr>
         <w:t xml:space="preserve"> (</w:t>
       </w:r>
-      <w:hyperlink r:id="rId13" w:history="1">
+      <w:hyperlink r:id="rId16" w:history="1">
         <w:r>
           <w:rPr>
             <w:rStyle w:val="Hyperlink"/>
@@ -4914,7 +5631,7 @@
           <w:lang w:val="en-US"/>
         </w:rPr>
       </w:pPr>
-      <w:hyperlink r:id="rId14" w:history="1">
+      <w:hyperlink r:id="rId17" w:history="1">
         <w:r>
           <w:rPr>
             <w:rStyle w:val="Hyperlink"/>
@@ -4939,7 +5656,6 @@
           <w:lang w:val="en-US"/>
         </w:rPr>
       </w:pPr>
-      <w:proofErr w:type="spellStart"/>
       <w:r>
         <w:rPr>
           <w:rFonts w:ascii="Open Sans" w:hAnsi="Open Sans" w:cs="Open Sans"/>
@@ -4948,7 +5664,6 @@
         </w:rPr>
         <w:t>Ampla</w:t>
       </w:r>
-      <w:proofErr w:type="spellEnd"/>
       <w:r>
         <w:rPr>
           <w:rFonts w:ascii="Open Sans" w:hAnsi="Open Sans" w:cs="Open Sans"/>
@@ -5255,17 +5970,8 @@
           <w:rFonts w:ascii="Open Sans" w:hAnsi="Open Sans" w:cs="Open Sans"/>
           <w:lang w:val="en-US"/>
         </w:rPr>
-        <w:t xml:space="preserve"> </w:t>
-      </w:r>
-      <w:proofErr w:type="spellStart"/>
-      <w:r>
-        <w:rPr>
-          <w:rFonts w:ascii="Open Sans" w:hAnsi="Open Sans" w:cs="Open Sans"/>
-          <w:lang w:val="en-US"/>
-        </w:rPr>
-        <w:t>Autofac</w:t>
-      </w:r>
-      <w:proofErr w:type="spellEnd"/>
+        <w:t xml:space="preserve"> Autofac</w:t>
+      </w:r>
       <w:r>
         <w:rPr>
           <w:rFonts w:ascii="Open Sans" w:hAnsi="Open Sans" w:cs="Open Sans"/>
@@ -5320,17 +6026,8 @@
           <w:rFonts w:ascii="Open Sans" w:hAnsi="Open Sans" w:cs="Open Sans"/>
           <w:lang w:val="en-US"/>
         </w:rPr>
-        <w:t xml:space="preserve"> </w:t>
-      </w:r>
-      <w:proofErr w:type="spellStart"/>
-      <w:r>
-        <w:rPr>
-          <w:rFonts w:ascii="Open Sans" w:hAnsi="Open Sans" w:cs="Open Sans"/>
-          <w:lang w:val="en-US"/>
-        </w:rPr>
-        <w:t>MassTransit</w:t>
-      </w:r>
-      <w:proofErr w:type="spellEnd"/>
+        <w:t xml:space="preserve"> MassTransit</w:t>
+      </w:r>
       <w:r>
         <w:rPr>
           <w:rFonts w:ascii="Open Sans" w:hAnsi="Open Sans" w:cs="Open Sans"/>
@@ -5357,17 +6054,8 @@
           <w:rFonts w:ascii="Open Sans" w:hAnsi="Open Sans" w:cs="Open Sans"/>
           <w:lang w:val="en-US"/>
         </w:rPr>
-        <w:t xml:space="preserve"> </w:t>
-      </w:r>
-      <w:proofErr w:type="spellStart"/>
-      <w:r>
-        <w:rPr>
-          <w:rFonts w:ascii="Open Sans" w:hAnsi="Open Sans" w:cs="Open Sans"/>
-          <w:lang w:val="en-US"/>
-        </w:rPr>
-        <w:t>Protobuf</w:t>
-      </w:r>
-      <w:proofErr w:type="spellEnd"/>
+        <w:t xml:space="preserve"> Protobuf</w:t>
+      </w:r>
       <w:r>
         <w:rPr>
           <w:rFonts w:ascii="Open Sans" w:hAnsi="Open Sans" w:cs="Open Sans"/>
@@ -5380,17 +6068,8 @@
           <w:rFonts w:ascii="Open Sans" w:hAnsi="Open Sans" w:cs="Open Sans"/>
           <w:lang w:val="en-US"/>
         </w:rPr>
-        <w:t xml:space="preserve"> </w:t>
-      </w:r>
-      <w:proofErr w:type="spellStart"/>
-      <w:r>
-        <w:rPr>
-          <w:rFonts w:ascii="Open Sans" w:hAnsi="Open Sans" w:cs="Open Sans"/>
-          <w:lang w:val="en-US"/>
-        </w:rPr>
-        <w:t>NUnit</w:t>
-      </w:r>
-      <w:proofErr w:type="spellEnd"/>
+        <w:t xml:space="preserve"> NUnit</w:t>
+      </w:r>
       <w:r>
         <w:rPr>
           <w:rFonts w:ascii="Open Sans" w:hAnsi="Open Sans" w:cs="Open Sans"/>
@@ -5398,21 +6077,12 @@
         </w:rPr>
         <w:t xml:space="preserve"> / </w:t>
       </w:r>
-      <w:proofErr w:type="spellStart"/>
-      <w:r>
-        <w:rPr>
-          <w:rFonts w:ascii="Open Sans" w:hAnsi="Open Sans" w:cs="Open Sans"/>
-          <w:lang w:val="en-US"/>
-        </w:rPr>
-        <w:t>BDDfy</w:t>
-      </w:r>
-      <w:proofErr w:type="spellEnd"/>
-      <w:r>
-        <w:rPr>
-          <w:rFonts w:ascii="Open Sans" w:hAnsi="Open Sans" w:cs="Open Sans"/>
-          <w:lang w:val="en-US"/>
-        </w:rPr>
-        <w:t xml:space="preserve"> </w:t>
+      <w:r>
+        <w:rPr>
+          <w:rFonts w:ascii="Open Sans" w:hAnsi="Open Sans" w:cs="Open Sans"/>
+          <w:lang w:val="en-US"/>
+        </w:rPr>
+        <w:t xml:space="preserve">BDDfy </w:t>
       </w:r>
       <w:r>
         <w:rPr>
@@ -5772,33 +6442,23 @@
         </w:rPr>
         <w:t xml:space="preserve">at </w:t>
       </w:r>
-      <w:proofErr w:type="spellStart"/>
-      <w:r>
-        <w:rPr>
-          <w:rFonts w:ascii="Open Sans" w:hAnsi="Open Sans" w:cs="Open Sans"/>
-          <w:b/>
-          <w:lang w:val="en-US"/>
-        </w:rPr>
-        <w:t>Zetron</w:t>
-      </w:r>
-      <w:proofErr w:type="spellEnd"/>
-      <w:r>
-        <w:rPr>
-          <w:rFonts w:ascii="Open Sans" w:hAnsi="Open Sans" w:cs="Open Sans"/>
-          <w:b/>
-          <w:lang w:val="en-US"/>
-        </w:rPr>
-        <w:t xml:space="preserve"> Australasia Pty Ltd</w:t>
-      </w:r>
-    </w:p>
-    <w:p>
-      <w:pPr>
-        <w:rPr>
-          <w:rFonts w:ascii="Open Sans" w:hAnsi="Open Sans" w:cs="Open Sans"/>
-          <w:lang w:val="en-US"/>
-        </w:rPr>
-      </w:pPr>
-      <w:hyperlink r:id="rId15" w:history="1">
+      <w:r>
+        <w:rPr>
+          <w:rFonts w:ascii="Open Sans" w:hAnsi="Open Sans" w:cs="Open Sans"/>
+          <w:b/>
+          <w:lang w:val="en-US"/>
+        </w:rPr>
+        <w:t>Zetron Australasia Pty Ltd</w:t>
+      </w:r>
+    </w:p>
+    <w:p>
+      <w:pPr>
+        <w:rPr>
+          <w:rFonts w:ascii="Open Sans" w:hAnsi="Open Sans" w:cs="Open Sans"/>
+          <w:lang w:val="en-US"/>
+        </w:rPr>
+      </w:pPr>
+      <w:hyperlink r:id="rId18" w:history="1">
         <w:r>
           <w:rPr>
             <w:rStyle w:val="Hyperlink"/>
@@ -5823,37 +6483,12 @@
           <w:lang w:val="en-US"/>
         </w:rPr>
       </w:pPr>
-      <w:proofErr w:type="spellStart"/>
-      <w:r>
-        <w:rPr>
-          <w:rFonts w:ascii="Open Sans" w:hAnsi="Open Sans" w:cs="Open Sans"/>
-          <w:lang w:val="en-US"/>
-        </w:rPr>
-        <w:t>Zetron</w:t>
-      </w:r>
-      <w:proofErr w:type="spellEnd"/>
-      <w:r>
-        <w:rPr>
-          <w:rFonts w:ascii="Open Sans" w:hAnsi="Open Sans" w:cs="Open Sans"/>
-          <w:lang w:val="en-US"/>
-        </w:rPr>
-        <w:t xml:space="preserve"> has been designing and manufacturing mission-critical integrated communications systems since 1980. </w:t>
-      </w:r>
-      <w:proofErr w:type="spellStart"/>
-      <w:r>
-        <w:rPr>
-          <w:rFonts w:ascii="Open Sans" w:hAnsi="Open Sans" w:cs="Open Sans"/>
-          <w:lang w:val="en-US"/>
-        </w:rPr>
-        <w:t>Zetron’s</w:t>
-      </w:r>
-      <w:proofErr w:type="spellEnd"/>
-      <w:r>
-        <w:rPr>
-          <w:rFonts w:ascii="Open Sans" w:hAnsi="Open Sans" w:cs="Open Sans"/>
-          <w:lang w:val="en-US"/>
-        </w:rPr>
-        <w:t xml:space="preserve"> new </w:t>
+      <w:r>
+        <w:rPr>
+          <w:rFonts w:ascii="Open Sans" w:hAnsi="Open Sans" w:cs="Open Sans"/>
+          <w:lang w:val="en-US"/>
+        </w:rPr>
+        <w:t xml:space="preserve">Zetron has been designing and manufacturing mission-critical integrated communications systems since 1980. Zetron’s new </w:t>
       </w:r>
       <w:r>
         <w:rPr>
@@ -6060,7 +6695,6 @@
         </w:rPr>
         <w:t xml:space="preserve"> / </w:t>
       </w:r>
-      <w:proofErr w:type="spellStart"/>
       <w:r>
         <w:rPr>
           <w:rFonts w:ascii="Open Sans" w:hAnsi="Open Sans" w:cs="Open Sans"/>
@@ -6068,7 +6702,6 @@
         </w:rPr>
         <w:t>MSTest</w:t>
       </w:r>
-      <w:proofErr w:type="spellEnd"/>
       <w:r>
         <w:rPr>
           <w:rFonts w:ascii="Open Sans" w:hAnsi="Open Sans" w:cs="Open Sans"/>
@@ -6138,23 +6771,7 @@
           <w:rFonts w:ascii="Open Sans" w:hAnsi="Open Sans" w:cs="Open Sans"/>
           <w:lang w:val="en-US"/>
         </w:rPr>
-        <w:t xml:space="preserve">Introduced Inversion of Control – compared various </w:t>
-      </w:r>
-      <w:proofErr w:type="spellStart"/>
-      <w:r>
-        <w:rPr>
-          <w:rFonts w:ascii="Open Sans" w:hAnsi="Open Sans" w:cs="Open Sans"/>
-          <w:lang w:val="en-US"/>
-        </w:rPr>
-        <w:t>IoC</w:t>
-      </w:r>
-      <w:proofErr w:type="spellEnd"/>
-      <w:r>
-        <w:rPr>
-          <w:rFonts w:ascii="Open Sans" w:hAnsi="Open Sans" w:cs="Open Sans"/>
-          <w:lang w:val="en-US"/>
-        </w:rPr>
-        <w:t xml:space="preserve"> containers with the focus on performance and demonstrated results to the team for their final decisions.</w:t>
+        <w:t>Introduced Inversion of Control – compared various IoC containers with the focus on performance and demonstrated results to the team for their final decisions.</w:t>
       </w:r>
     </w:p>
     <w:p>
@@ -6280,7 +6897,7 @@
           <w:lang w:val="en-US"/>
         </w:rPr>
       </w:pPr>
-      <w:hyperlink r:id="rId16" w:history="1">
+      <w:hyperlink r:id="rId19" w:history="1">
         <w:r>
           <w:rPr>
             <w:rStyle w:val="Hyperlink"/>
@@ -6685,31 +7302,13 @@
         </w:rPr>
         <w:t xml:space="preserve"> / </w:t>
       </w:r>
-      <w:proofErr w:type="spellStart"/>
-      <w:r>
-        <w:rPr>
-          <w:rFonts w:ascii="Open Sans" w:hAnsi="Open Sans" w:cs="Open Sans"/>
-          <w:lang w:val="en-US"/>
-        </w:rPr>
-        <w:t>NUnit</w:t>
-      </w:r>
-      <w:proofErr w:type="spellEnd"/>
-      <w:r>
-        <w:rPr>
-          <w:rFonts w:ascii="Open Sans" w:hAnsi="Open Sans" w:cs="Open Sans"/>
-          <w:lang w:val="en-US"/>
-        </w:rPr>
-        <w:t xml:space="preserve"> &amp; </w:t>
-      </w:r>
-      <w:proofErr w:type="spellStart"/>
-      <w:r>
-        <w:rPr>
-          <w:rFonts w:ascii="Open Sans" w:hAnsi="Open Sans" w:cs="Open Sans"/>
-          <w:lang w:val="en-US"/>
-        </w:rPr>
-        <w:t>SpecFlow</w:t>
-      </w:r>
-      <w:proofErr w:type="spellEnd"/>
+      <w:r>
+        <w:rPr>
+          <w:rFonts w:ascii="Open Sans" w:hAnsi="Open Sans" w:cs="Open Sans"/>
+          <w:lang w:val="en-US"/>
+        </w:rPr>
+        <w:t>NUnit &amp; SpecFlow</w:t>
+      </w:r>
       <w:r>
         <w:rPr>
           <w:rFonts w:ascii="Open Sans" w:hAnsi="Open Sans" w:cs="Open Sans"/>
@@ -6921,7 +7520,7 @@
           <w:lang w:val="en-US"/>
         </w:rPr>
       </w:pPr>
-      <w:hyperlink r:id="rId17" w:history="1">
+      <w:hyperlink r:id="rId20" w:history="1">
         <w:r>
           <w:rPr>
             <w:rStyle w:val="Hyperlink"/>
@@ -6974,7 +7573,6 @@
         </w:rPr>
         <w:t xml:space="preserve">Skyros Corp is a leader in Integrated Security Systems entire Russia and CIS. </w:t>
       </w:r>
-      <w:proofErr w:type="spellStart"/>
       <w:r>
         <w:rPr>
           <w:rFonts w:ascii="Open Sans" w:hAnsi="Open Sans" w:cs="Open Sans"/>
@@ -6983,7 +7581,6 @@
         </w:rPr>
         <w:t>VideoNet</w:t>
       </w:r>
-      <w:proofErr w:type="spellEnd"/>
       <w:r>
         <w:rPr>
           <w:rFonts w:ascii="Open Sans" w:hAnsi="Open Sans" w:cs="Open Sans"/>
@@ -7330,7 +7927,6 @@
         </w:rPr>
         <w:t xml:space="preserve"> at </w:t>
       </w:r>
-      <w:proofErr w:type="spellStart"/>
       <w:r>
         <w:rPr>
           <w:rFonts w:ascii="Open Sans" w:hAnsi="Open Sans" w:cs="Open Sans"/>
@@ -7347,7 +7943,6 @@
         </w:rPr>
         <w:t>eolink</w:t>
       </w:r>
-      <w:proofErr w:type="spellEnd"/>
       <w:r>
         <w:rPr>
           <w:rFonts w:ascii="Open Sans" w:hAnsi="Open Sans" w:cs="Open Sans"/>
@@ -7380,7 +7975,7 @@
           <w:lang w:val="en-US"/>
         </w:rPr>
       </w:pPr>
-      <w:hyperlink r:id="rId18" w:history="1">
+      <w:hyperlink r:id="rId21" w:history="1">
         <w:r>
           <w:rPr>
             <w:rStyle w:val="Hyperlink"/>
@@ -7404,7 +7999,7 @@
         </w:rPr>
         <w:t xml:space="preserve">, </w:t>
       </w:r>
-      <w:hyperlink r:id="rId19" w:history="1">
+      <w:hyperlink r:id="rId22" w:history="1">
         <w:r>
           <w:rPr>
             <w:rStyle w:val="Hyperlink"/>
@@ -7429,21 +8024,12 @@
           <w:lang w:val="en-US"/>
         </w:rPr>
       </w:pPr>
-      <w:proofErr w:type="spellStart"/>
-      <w:r>
-        <w:rPr>
-          <w:rFonts w:ascii="Open Sans" w:hAnsi="Open Sans" w:cs="Open Sans"/>
-          <w:lang w:val="en-US"/>
-        </w:rPr>
-        <w:t>Geolink</w:t>
-      </w:r>
-      <w:proofErr w:type="spellEnd"/>
-      <w:r>
-        <w:rPr>
-          <w:rFonts w:ascii="Open Sans" w:hAnsi="Open Sans" w:cs="Open Sans"/>
-          <w:lang w:val="en-US"/>
-        </w:rPr>
-        <w:t xml:space="preserve"> Technologies LLC provides a wide range of R&amp;D and consulting services: design and optimization of various technological processes in semiconductor and chemical industry, high-end software development. </w:t>
+      <w:r>
+        <w:rPr>
+          <w:rFonts w:ascii="Open Sans" w:hAnsi="Open Sans" w:cs="Open Sans"/>
+          <w:lang w:val="en-US"/>
+        </w:rPr>
+        <w:t xml:space="preserve">Geolink Technologies LLC provides a wide range of R&amp;D and consulting services: design and optimization of various technological processes in semiconductor and chemical industry, high-end software development. </w:t>
       </w:r>
       <w:r>
         <w:rPr>
@@ -7457,46 +8043,14 @@
           <w:rFonts w:ascii="Open Sans" w:hAnsi="Open Sans" w:cs="Open Sans"/>
           <w:lang w:val="en-US"/>
         </w:rPr>
-        <w:t xml:space="preserve">ontractor of Applied </w:t>
-      </w:r>
-      <w:proofErr w:type="gramStart"/>
-      <w:r>
-        <w:rPr>
-          <w:rFonts w:ascii="Open Sans" w:hAnsi="Open Sans" w:cs="Open Sans"/>
-          <w:lang w:val="en-US"/>
-        </w:rPr>
-        <w:t>Materials</w:t>
-      </w:r>
-      <w:proofErr w:type="gramEnd"/>
-      <w:r>
-        <w:rPr>
-          <w:rFonts w:ascii="Open Sans" w:hAnsi="Open Sans" w:cs="Open Sans"/>
-          <w:lang w:val="en-US"/>
-        </w:rPr>
-        <w:t xml:space="preserve"> I</w:t>
-      </w:r>
-      <w:r>
-        <w:rPr>
-          <w:rFonts w:ascii="Open Sans" w:hAnsi="Open Sans" w:cs="Open Sans"/>
-          <w:lang w:val="en-US"/>
-        </w:rPr>
-        <w:t xml:space="preserve"> worked on CGA (which stands for Common Ground Architecture) platform and RF3 for </w:t>
-      </w:r>
-      <w:proofErr w:type="spellStart"/>
-      <w:r>
-        <w:rPr>
-          <w:rFonts w:ascii="Open Sans" w:hAnsi="Open Sans" w:cs="Open Sans"/>
-          <w:lang w:val="en-US"/>
-        </w:rPr>
-        <w:t>Sokudo</w:t>
-      </w:r>
-      <w:proofErr w:type="spellEnd"/>
-      <w:r>
-        <w:rPr>
-          <w:rFonts w:ascii="Open Sans" w:hAnsi="Open Sans" w:cs="Open Sans"/>
-          <w:lang w:val="en-US"/>
-        </w:rPr>
-        <w:t xml:space="preserve">. Project is </w:t>
+        <w:t>ontractor of Applied Materials I</w:t>
+      </w:r>
+      <w:r>
+        <w:rPr>
+          <w:rFonts w:ascii="Open Sans" w:hAnsi="Open Sans" w:cs="Open Sans"/>
+          <w:lang w:val="en-US"/>
+        </w:rPr>
+        <w:t xml:space="preserve"> worked on CGA (which stands for Common Ground Architecture) platform and RF3 for Sokudo. Project is </w:t>
       </w:r>
       <w:r>
         <w:rPr>
@@ -7858,7 +8412,7 @@
           <w:lang w:val="en-US"/>
         </w:rPr>
       </w:pPr>
-      <w:hyperlink r:id="rId20" w:history="1">
+      <w:hyperlink r:id="rId23" w:history="1">
         <w:r>
           <w:rPr>
             <w:rStyle w:val="Hyperlink"/>
@@ -7882,7 +8436,7 @@
         </w:rPr>
         <w:t xml:space="preserve">, </w:t>
       </w:r>
-      <w:hyperlink r:id="rId21" w:history="1">
+      <w:hyperlink r:id="rId24" w:history="1">
         <w:r>
           <w:rPr>
             <w:rStyle w:val="Hyperlink"/>
@@ -7907,7 +8461,6 @@
         </w:rPr>
         <w:t xml:space="preserve">HBM Virtual World LLC was providing consulting services in the software development area. </w:t>
       </w:r>
-      <w:proofErr w:type="spellStart"/>
       <w:r>
         <w:rPr>
           <w:rFonts w:ascii="Open Sans" w:hAnsi="Open Sans" w:cs="Open Sans"/>
@@ -7916,7 +8469,6 @@
         </w:rPr>
         <w:t>MyVirtualHome</w:t>
       </w:r>
-      <w:proofErr w:type="spellEnd"/>
       <w:r>
         <w:rPr>
           <w:rFonts w:ascii="Open Sans" w:hAnsi="Open Sans" w:cs="Open Sans"/>
@@ -7972,15 +8524,7 @@
           <w:rFonts w:ascii="Open Sans" w:hAnsi="Open Sans" w:cs="Open Sans"/>
           <w:lang w:val="en-US"/>
         </w:rPr>
-        <w:t xml:space="preserve"> </w:t>
-      </w:r>
-      <w:proofErr w:type="spellStart"/>
-      <w:r>
-        <w:rPr>
-          <w:rFonts w:ascii="Open Sans" w:hAnsi="Open Sans" w:cs="Open Sans"/>
-          <w:lang w:val="en-US"/>
-        </w:rPr>
-        <w:t>Auran</w:t>
+        <w:t xml:space="preserve"> Auran</w:t>
       </w:r>
       <w:r>
         <w:rPr>
@@ -7989,7 +8533,6 @@
         </w:rPr>
         <w:t>Jet</w:t>
       </w:r>
-      <w:proofErr w:type="spellEnd"/>
       <w:r>
         <w:rPr>
           <w:rFonts w:ascii="Open Sans" w:hAnsi="Open Sans" w:cs="Open Sans"/>
@@ -8101,21 +8644,12 @@
         </w:rPr>
         <w:t xml:space="preserve">/ </w:t>
       </w:r>
-      <w:proofErr w:type="spellStart"/>
-      <w:r>
-        <w:rPr>
-          <w:rFonts w:ascii="Open Sans" w:hAnsi="Open Sans" w:cs="Open Sans"/>
-          <w:lang w:val="en-US"/>
-        </w:rPr>
-        <w:t>AuranJet</w:t>
-      </w:r>
-      <w:proofErr w:type="spellEnd"/>
-      <w:r>
-        <w:rPr>
-          <w:rFonts w:ascii="Open Sans" w:hAnsi="Open Sans" w:cs="Open Sans"/>
-          <w:lang w:val="en-US"/>
-        </w:rPr>
-        <w:t xml:space="preserve"> game engine</w:t>
+      <w:r>
+        <w:rPr>
+          <w:rFonts w:ascii="Open Sans" w:hAnsi="Open Sans" w:cs="Open Sans"/>
+          <w:lang w:val="en-US"/>
+        </w:rPr>
+        <w:t>AuranJet game engine</w:t>
       </w:r>
       <w:r>
         <w:rPr>
@@ -8299,18 +8833,8 @@
           <w:i/>
           <w:lang w:val="en-US"/>
         </w:rPr>
-        <w:t xml:space="preserve">Cool </w:t>
-      </w:r>
-      <w:proofErr w:type="spellStart"/>
-      <w:r>
-        <w:rPr>
-          <w:rFonts w:ascii="Open Sans" w:hAnsi="Open Sans" w:cs="Open Sans"/>
-          <w:i/>
-          <w:lang w:val="en-US"/>
-        </w:rPr>
-        <w:t>Gathling</w:t>
-      </w:r>
-      <w:proofErr w:type="spellEnd"/>
+        <w:t>Cool Gathling</w:t>
+      </w:r>
       <w:r>
         <w:rPr>
           <w:rFonts w:ascii="Open Sans" w:hAnsi="Open Sans" w:cs="Open Sans"/>
@@ -8365,30 +8889,14 @@
           <w:rFonts w:ascii="Open Sans" w:hAnsi="Open Sans" w:cs="Open Sans"/>
           <w:lang w:val="en-US"/>
         </w:rPr>
-        <w:t xml:space="preserve"> with limited capability of supervised and unsupervised </w:t>
-      </w:r>
-      <w:proofErr w:type="gramStart"/>
-      <w:r>
-        <w:rPr>
-          <w:rFonts w:ascii="Open Sans" w:hAnsi="Open Sans" w:cs="Open Sans"/>
-          <w:lang w:val="en-US"/>
-        </w:rPr>
-        <w:t>learning,</w:t>
-      </w:r>
-      <w:r>
-        <w:rPr>
-          <w:rFonts w:ascii="Open Sans" w:hAnsi="Open Sans" w:cs="Open Sans"/>
-          <w:lang w:val="en-US"/>
-        </w:rPr>
-        <w:t xml:space="preserve"> and</w:t>
-      </w:r>
-      <w:proofErr w:type="gramEnd"/>
-      <w:r>
-        <w:rPr>
-          <w:rFonts w:ascii="Open Sans" w:hAnsi="Open Sans" w:cs="Open Sans"/>
-          <w:lang w:val="en-US"/>
-        </w:rPr>
-        <w:t xml:space="preserve"> </w:t>
+        <w:t xml:space="preserve"> with limited capability of supervised and unsupervised learning,</w:t>
+      </w:r>
+      <w:r>
+        <w:rPr>
+          <w:rFonts w:ascii="Open Sans" w:hAnsi="Open Sans" w:cs="Open Sans"/>
+          <w:lang w:val="en-US"/>
+        </w:rPr>
+        <w:t xml:space="preserve"> and </w:t>
       </w:r>
       <w:r>
         <w:rPr>
@@ -8725,7 +9233,7 @@
           <w:lang w:val="en-US"/>
         </w:rPr>
       </w:pPr>
-      <w:hyperlink r:id="rId22" w:history="1">
+      <w:hyperlink r:id="rId25" w:history="1">
         <w:r>
           <w:rPr>
             <w:rStyle w:val="Hyperlink"/>
@@ -9227,23 +9735,7 @@
           <w:rFonts w:ascii="Open Sans" w:hAnsi="Open Sans" w:cs="Open Sans"/>
           <w:lang w:val="en-US"/>
         </w:rPr>
-        <w:t xml:space="preserve">Very passionate developer preferring </w:t>
-      </w:r>
-      <w:proofErr w:type="gramStart"/>
-      <w:r>
-        <w:rPr>
-          <w:rFonts w:ascii="Open Sans" w:hAnsi="Open Sans" w:cs="Open Sans"/>
-          <w:lang w:val="en-US"/>
-        </w:rPr>
-        <w:t>stay</w:t>
-      </w:r>
-      <w:proofErr w:type="gramEnd"/>
-      <w:r>
-        <w:rPr>
-          <w:rFonts w:ascii="Open Sans" w:hAnsi="Open Sans" w:cs="Open Sans"/>
-          <w:lang w:val="en-US"/>
-        </w:rPr>
-        <w:t xml:space="preserve"> close to a code – doing a lot of coding for fun in free time. </w:t>
+        <w:t xml:space="preserve">Very passionate developer preferring stay close to a code – doing a lot of coding for fun in free time. </w:t>
       </w:r>
     </w:p>
     <w:p>
@@ -9260,7 +9752,7 @@
         </w:rPr>
         <w:t>Active user of Pluralsight (</w:t>
       </w:r>
-      <w:hyperlink r:id="rId23" w:history="1">
+      <w:hyperlink r:id="rId26" w:history="1">
         <w:r>
           <w:rPr>
             <w:rStyle w:val="Hyperlink"/>
@@ -9292,7 +9784,7 @@
         </w:rPr>
         <w:t>Have recently posted various technical articles, the last one was about Combinatorial Unit Testing (</w:t>
       </w:r>
-      <w:hyperlink r:id="rId24" w:history="1">
+      <w:hyperlink r:id="rId27" w:history="1">
         <w:r>
           <w:rPr>
             <w:rStyle w:val="Hyperlink"/>
@@ -12822,7 +13314,7 @@
       </w:pPr>
     </w:pPrDefault>
   </w:docDefaults>
-  <w:latentStyles w:defLockedState="0" w:defUIPriority="99" w:defSemiHidden="0" w:defUnhideWhenUsed="0" w:defQFormat="0" w:count="375">
+  <w:latentStyles w:defLockedState="0" w:defUIPriority="99" w:defSemiHidden="0" w:defUnhideWhenUsed="0" w:defQFormat="0" w:count="376">
     <w:lsdException w:name="Normal" w:uiPriority="0" w:qFormat="1"/>
     <w:lsdException w:name="heading 1" w:uiPriority="9" w:qFormat="1"/>
     <w:lsdException w:name="heading 2" w:semiHidden="1" w:uiPriority="9" w:unhideWhenUsed="1" w:qFormat="1"/>
@@ -13198,6 +13690,7 @@
     <w:lsdException w:name="Smart Hyperlink" w:semiHidden="1" w:unhideWhenUsed="1"/>
     <w:lsdException w:name="Hashtag" w:semiHidden="1" w:unhideWhenUsed="1"/>
     <w:lsdException w:name="Unresolved Mention" w:semiHidden="1" w:unhideWhenUsed="1"/>
+    <w:lsdException w:name="Smart Link" w:semiHidden="1" w:unhideWhenUsed="1"/>
   </w:latentStyles>
   <w:style w:type="paragraph" w:default="1" w:styleId="Normal">
     <w:name w:val="Normal"/>
@@ -13557,7 +14050,7 @@
 </file>
 
 <file path=customXml/itemProps1.xml><?xml version="1.0" encoding="utf-8"?>
-<ds:datastoreItem xmlns:ds="http://schemas.openxmlformats.org/officeDocument/2006/customXml" ds:itemID="{6DFA2555-824D-4BDA-AF7C-EB406CE7E3A9}">
+<ds:datastoreItem xmlns:ds="http://schemas.openxmlformats.org/officeDocument/2006/customXml" ds:itemID="{59905DAF-AE22-4CAB-9A93-91AA38F2DB22}">
   <ds:schemaRefs>
     <ds:schemaRef ds:uri="http://schemas.openxmlformats.org/officeDocument/2006/bibliography"/>
   </ds:schemaRefs>

</xml_diff>